<commit_message>
Timer sowie auch Counter/Nodezähler da
- Counter in allen suchen eingefügt
- refractoring zu plots, generische funktion eingebaut, kann vielleicht
noch nützlicher werden
</commit_message>
<xml_diff>
--- a/inBearbeitung_schriftlicheArbeit.docx
+++ b/inBearbeitung_schriftlicheArbeit.docx
@@ -10,6 +10,7 @@
           <w:docPartUnique/>
         </w:docPartObj>
       </w:sdtPr>
+      <w:sdtEndPr/>
       <w:sdtContent>
         <w:p>
           <w:pPr>
@@ -1376,613 +1377,6 @@
               <w:lang w:val="en-DE" w:eastAsia="en-DE"/>
             </w:rPr>
           </w:pPr>
-          <w:hyperlink w:anchor="_Toc71033842" w:history="1">
-            <w:r>
-              <w:rPr>
-                <w:rStyle w:val="Hyperlink"/>
-              </w:rPr>
-              <w:t>2</w:t>
-            </w:r>
-            <w:r>
-              <w:rPr>
-                <w:rFonts w:asciiTheme="minorHAnsi" w:eastAsiaTheme="minorEastAsia" w:hAnsiTheme="minorHAnsi"/>
-                <w:b w:val="0"/>
-                <w:sz w:val="22"/>
-                <w:lang w:val="en-DE" w:eastAsia="en-DE"/>
-              </w:rPr>
-              <w:tab/>
-            </w:r>
-            <w:r>
-              <w:rPr>
-                <w:rStyle w:val="Hyperlink"/>
-              </w:rPr>
-              <w:t>Begriffe</w:t>
-            </w:r>
-            <w:r>
-              <w:rPr>
-                <w:webHidden/>
-              </w:rPr>
-              <w:tab/>
-            </w:r>
-            <w:r>
-              <w:rPr>
-                <w:webHidden/>
-              </w:rPr>
-              <w:fldChar w:fldCharType="begin"/>
-            </w:r>
-            <w:r>
-              <w:rPr>
-                <w:webHidden/>
-              </w:rPr>
-              <w:instrText xml:space="preserve"> PAGEREF _Toc71033842 \h </w:instrText>
-            </w:r>
-            <w:r>
-              <w:rPr>
-                <w:webHidden/>
-              </w:rPr>
-            </w:r>
-            <w:r>
-              <w:rPr>
-                <w:webHidden/>
-              </w:rPr>
-              <w:fldChar w:fldCharType="separate"/>
-            </w:r>
-            <w:r>
-              <w:rPr>
-                <w:webHidden/>
-              </w:rPr>
-              <w:t>6</w:t>
-            </w:r>
-            <w:r>
-              <w:rPr>
-                <w:webHidden/>
-              </w:rPr>
-              <w:fldChar w:fldCharType="end"/>
-            </w:r>
-          </w:hyperlink>
-        </w:p>
-        <w:p>
-          <w:pPr>
-            <w:pStyle w:val="Verzeichnis3"/>
-            <w:tabs>
-              <w:tab w:val="left" w:pos="1320"/>
-              <w:tab w:val="right" w:leader="dot" w:pos="9202"/>
-            </w:tabs>
-            <w:rPr>
-              <w:rFonts w:asciiTheme="minorHAnsi" w:eastAsiaTheme="minorEastAsia" w:hAnsiTheme="minorHAnsi"/>
-              <w:noProof/>
-              <w:sz w:val="22"/>
-              <w:lang w:val="en-DE" w:eastAsia="en-DE"/>
-            </w:rPr>
-          </w:pPr>
-          <w:hyperlink w:anchor="_Toc71033843" w:history="1">
-            <w:r>
-              <w:rPr>
-                <w:rStyle w:val="Hyperlink"/>
-                <w:noProof/>
-                <w:lang w:val="en-US"/>
-              </w:rPr>
-              <w:t>2.1.1</w:t>
-            </w:r>
-            <w:r>
-              <w:rPr>
-                <w:rFonts w:asciiTheme="minorHAnsi" w:eastAsiaTheme="minorEastAsia" w:hAnsiTheme="minorHAnsi"/>
-                <w:noProof/>
-                <w:sz w:val="22"/>
-                <w:lang w:val="en-DE" w:eastAsia="en-DE"/>
-              </w:rPr>
-              <w:tab/>
-            </w:r>
-            <w:r>
-              <w:rPr>
-                <w:rStyle w:val="Hyperlink"/>
-                <w:noProof/>
-                <w:lang w:val="en-US"/>
-              </w:rPr>
-              <w:t>Daten</w:t>
-            </w:r>
-            <w:r>
-              <w:rPr>
-                <w:noProof/>
-                <w:webHidden/>
-              </w:rPr>
-              <w:tab/>
-            </w:r>
-            <w:r>
-              <w:rPr>
-                <w:noProof/>
-                <w:webHidden/>
-              </w:rPr>
-              <w:fldChar w:fldCharType="begin"/>
-            </w:r>
-            <w:r>
-              <w:rPr>
-                <w:noProof/>
-                <w:webHidden/>
-              </w:rPr>
-              <w:instrText xml:space="preserve"> PAGEREF _Toc71033843 \h </w:instrText>
-            </w:r>
-            <w:r>
-              <w:rPr>
-                <w:noProof/>
-                <w:webHidden/>
-              </w:rPr>
-            </w:r>
-            <w:r>
-              <w:rPr>
-                <w:noProof/>
-                <w:webHidden/>
-              </w:rPr>
-              <w:fldChar w:fldCharType="separate"/>
-            </w:r>
-            <w:r>
-              <w:rPr>
-                <w:noProof/>
-                <w:webHidden/>
-              </w:rPr>
-              <w:t>6</w:t>
-            </w:r>
-            <w:r>
-              <w:rPr>
-                <w:noProof/>
-                <w:webHidden/>
-              </w:rPr>
-              <w:fldChar w:fldCharType="end"/>
-            </w:r>
-          </w:hyperlink>
-        </w:p>
-        <w:p>
-          <w:pPr>
-            <w:pStyle w:val="Verzeichnis3"/>
-            <w:tabs>
-              <w:tab w:val="left" w:pos="1320"/>
-              <w:tab w:val="right" w:leader="dot" w:pos="9202"/>
-            </w:tabs>
-            <w:rPr>
-              <w:rFonts w:asciiTheme="minorHAnsi" w:eastAsiaTheme="minorEastAsia" w:hAnsiTheme="minorHAnsi"/>
-              <w:noProof/>
-              <w:sz w:val="22"/>
-              <w:lang w:val="en-DE" w:eastAsia="en-DE"/>
-            </w:rPr>
-          </w:pPr>
-          <w:hyperlink w:anchor="_Toc71033844" w:history="1">
-            <w:r>
-              <w:rPr>
-                <w:rStyle w:val="Hyperlink"/>
-                <w:noProof/>
-                <w:lang w:val="en-US"/>
-              </w:rPr>
-              <w:t>2.1.2</w:t>
-            </w:r>
-            <w:r>
-              <w:rPr>
-                <w:rFonts w:asciiTheme="minorHAnsi" w:eastAsiaTheme="minorEastAsia" w:hAnsiTheme="minorHAnsi"/>
-                <w:noProof/>
-                <w:sz w:val="22"/>
-                <w:lang w:val="en-DE" w:eastAsia="en-DE"/>
-              </w:rPr>
-              <w:tab/>
-            </w:r>
-            <w:r>
-              <w:rPr>
-                <w:rStyle w:val="Hyperlink"/>
-                <w:noProof/>
-                <w:lang w:val="en-US"/>
-              </w:rPr>
-              <w:t>Datenstrucktur</w:t>
-            </w:r>
-            <w:r>
-              <w:rPr>
-                <w:noProof/>
-                <w:webHidden/>
-              </w:rPr>
-              <w:tab/>
-            </w:r>
-            <w:r>
-              <w:rPr>
-                <w:noProof/>
-                <w:webHidden/>
-              </w:rPr>
-              <w:fldChar w:fldCharType="begin"/>
-            </w:r>
-            <w:r>
-              <w:rPr>
-                <w:noProof/>
-                <w:webHidden/>
-              </w:rPr>
-              <w:instrText xml:space="preserve"> PAGEREF _Toc71033844 \h </w:instrText>
-            </w:r>
-            <w:r>
-              <w:rPr>
-                <w:noProof/>
-                <w:webHidden/>
-              </w:rPr>
-            </w:r>
-            <w:r>
-              <w:rPr>
-                <w:noProof/>
-                <w:webHidden/>
-              </w:rPr>
-              <w:fldChar w:fldCharType="separate"/>
-            </w:r>
-            <w:r>
-              <w:rPr>
-                <w:noProof/>
-                <w:webHidden/>
-              </w:rPr>
-              <w:t>6</w:t>
-            </w:r>
-            <w:r>
-              <w:rPr>
-                <w:noProof/>
-                <w:webHidden/>
-              </w:rPr>
-              <w:fldChar w:fldCharType="end"/>
-            </w:r>
-          </w:hyperlink>
-        </w:p>
-        <w:p>
-          <w:pPr>
-            <w:pStyle w:val="Verzeichnis3"/>
-            <w:tabs>
-              <w:tab w:val="left" w:pos="1320"/>
-              <w:tab w:val="right" w:leader="dot" w:pos="9202"/>
-            </w:tabs>
-            <w:rPr>
-              <w:rFonts w:asciiTheme="minorHAnsi" w:eastAsiaTheme="minorEastAsia" w:hAnsiTheme="minorHAnsi"/>
-              <w:noProof/>
-              <w:sz w:val="22"/>
-              <w:lang w:val="en-DE" w:eastAsia="en-DE"/>
-            </w:rPr>
-          </w:pPr>
-          <w:hyperlink w:anchor="_Toc71033845" w:history="1">
-            <w:r>
-              <w:rPr>
-                <w:rStyle w:val="Hyperlink"/>
-                <w:noProof/>
-              </w:rPr>
-              <w:t>2.1.3</w:t>
-            </w:r>
-            <w:r>
-              <w:rPr>
-                <w:rFonts w:asciiTheme="minorHAnsi" w:eastAsiaTheme="minorEastAsia" w:hAnsiTheme="minorHAnsi"/>
-                <w:noProof/>
-                <w:sz w:val="22"/>
-                <w:lang w:val="en-DE" w:eastAsia="en-DE"/>
-              </w:rPr>
-              <w:tab/>
-            </w:r>
-            <w:r>
-              <w:rPr>
-                <w:rStyle w:val="Hyperlink"/>
-                <w:noProof/>
-              </w:rPr>
-              <w:t>Baum</w:t>
-            </w:r>
-            <w:r>
-              <w:rPr>
-                <w:noProof/>
-                <w:webHidden/>
-              </w:rPr>
-              <w:tab/>
-            </w:r>
-            <w:r>
-              <w:rPr>
-                <w:noProof/>
-                <w:webHidden/>
-              </w:rPr>
-              <w:fldChar w:fldCharType="begin"/>
-            </w:r>
-            <w:r>
-              <w:rPr>
-                <w:noProof/>
-                <w:webHidden/>
-              </w:rPr>
-              <w:instrText xml:space="preserve"> PAGEREF _Toc71033845 \h </w:instrText>
-            </w:r>
-            <w:r>
-              <w:rPr>
-                <w:noProof/>
-                <w:webHidden/>
-              </w:rPr>
-            </w:r>
-            <w:r>
-              <w:rPr>
-                <w:noProof/>
-                <w:webHidden/>
-              </w:rPr>
-              <w:fldChar w:fldCharType="separate"/>
-            </w:r>
-            <w:r>
-              <w:rPr>
-                <w:noProof/>
-                <w:webHidden/>
-              </w:rPr>
-              <w:t>7</w:t>
-            </w:r>
-            <w:r>
-              <w:rPr>
-                <w:noProof/>
-                <w:webHidden/>
-              </w:rPr>
-              <w:fldChar w:fldCharType="end"/>
-            </w:r>
-          </w:hyperlink>
-        </w:p>
-        <w:p>
-          <w:pPr>
-            <w:pStyle w:val="Verzeichnis3"/>
-            <w:tabs>
-              <w:tab w:val="left" w:pos="1320"/>
-              <w:tab w:val="right" w:leader="dot" w:pos="9202"/>
-            </w:tabs>
-            <w:rPr>
-              <w:rFonts w:asciiTheme="minorHAnsi" w:eastAsiaTheme="minorEastAsia" w:hAnsiTheme="minorHAnsi"/>
-              <w:noProof/>
-              <w:sz w:val="22"/>
-              <w:lang w:val="en-DE" w:eastAsia="en-DE"/>
-            </w:rPr>
-          </w:pPr>
-          <w:hyperlink w:anchor="_Toc71033846" w:history="1">
-            <w:r>
-              <w:rPr>
-                <w:rStyle w:val="Hyperlink"/>
-                <w:noProof/>
-              </w:rPr>
-              <w:t>2.1.4</w:t>
-            </w:r>
-            <w:r>
-              <w:rPr>
-                <w:rFonts w:asciiTheme="minorHAnsi" w:eastAsiaTheme="minorEastAsia" w:hAnsiTheme="minorHAnsi"/>
-                <w:noProof/>
-                <w:sz w:val="22"/>
-                <w:lang w:val="en-DE" w:eastAsia="en-DE"/>
-              </w:rPr>
-              <w:tab/>
-            </w:r>
-            <w:r>
-              <w:rPr>
-                <w:rStyle w:val="Hyperlink"/>
-                <w:noProof/>
-              </w:rPr>
-              <w:t>Skipliste</w:t>
-            </w:r>
-            <w:r>
-              <w:rPr>
-                <w:noProof/>
-                <w:webHidden/>
-              </w:rPr>
-              <w:tab/>
-            </w:r>
-            <w:r>
-              <w:rPr>
-                <w:noProof/>
-                <w:webHidden/>
-              </w:rPr>
-              <w:fldChar w:fldCharType="begin"/>
-            </w:r>
-            <w:r>
-              <w:rPr>
-                <w:noProof/>
-                <w:webHidden/>
-              </w:rPr>
-              <w:instrText xml:space="preserve"> PAGEREF _Toc71033846 \h </w:instrText>
-            </w:r>
-            <w:r>
-              <w:rPr>
-                <w:noProof/>
-                <w:webHidden/>
-              </w:rPr>
-            </w:r>
-            <w:r>
-              <w:rPr>
-                <w:noProof/>
-                <w:webHidden/>
-              </w:rPr>
-              <w:fldChar w:fldCharType="separate"/>
-            </w:r>
-            <w:r>
-              <w:rPr>
-                <w:noProof/>
-                <w:webHidden/>
-              </w:rPr>
-              <w:t>8</w:t>
-            </w:r>
-            <w:r>
-              <w:rPr>
-                <w:noProof/>
-                <w:webHidden/>
-              </w:rPr>
-              <w:fldChar w:fldCharType="end"/>
-            </w:r>
-          </w:hyperlink>
-        </w:p>
-        <w:p>
-          <w:pPr>
-            <w:pStyle w:val="Verzeichnis3"/>
-            <w:tabs>
-              <w:tab w:val="left" w:pos="1320"/>
-              <w:tab w:val="right" w:leader="dot" w:pos="9202"/>
-            </w:tabs>
-            <w:rPr>
-              <w:rFonts w:asciiTheme="minorHAnsi" w:eastAsiaTheme="minorEastAsia" w:hAnsiTheme="minorHAnsi"/>
-              <w:noProof/>
-              <w:sz w:val="22"/>
-              <w:lang w:val="en-DE" w:eastAsia="en-DE"/>
-            </w:rPr>
-          </w:pPr>
-          <w:hyperlink w:anchor="_Toc71033847" w:history="1">
-            <w:r>
-              <w:rPr>
-                <w:rStyle w:val="Hyperlink"/>
-                <w:noProof/>
-              </w:rPr>
-              <w:t>2.1.5</w:t>
-            </w:r>
-            <w:r>
-              <w:rPr>
-                <w:rFonts w:asciiTheme="minorHAnsi" w:eastAsiaTheme="minorEastAsia" w:hAnsiTheme="minorHAnsi"/>
-                <w:noProof/>
-                <w:sz w:val="22"/>
-                <w:lang w:val="en-DE" w:eastAsia="en-DE"/>
-              </w:rPr>
-              <w:tab/>
-            </w:r>
-            <w:r>
-              <w:rPr>
-                <w:rStyle w:val="Hyperlink"/>
-                <w:noProof/>
-              </w:rPr>
-              <w:t>Finger</w:t>
-            </w:r>
-            <w:r>
-              <w:rPr>
-                <w:noProof/>
-                <w:webHidden/>
-              </w:rPr>
-              <w:tab/>
-            </w:r>
-            <w:r>
-              <w:rPr>
-                <w:noProof/>
-                <w:webHidden/>
-              </w:rPr>
-              <w:fldChar w:fldCharType="begin"/>
-            </w:r>
-            <w:r>
-              <w:rPr>
-                <w:noProof/>
-                <w:webHidden/>
-              </w:rPr>
-              <w:instrText xml:space="preserve"> PAGEREF _Toc71033847 \h </w:instrText>
-            </w:r>
-            <w:r>
-              <w:rPr>
-                <w:noProof/>
-                <w:webHidden/>
-              </w:rPr>
-            </w:r>
-            <w:r>
-              <w:rPr>
-                <w:noProof/>
-                <w:webHidden/>
-              </w:rPr>
-              <w:fldChar w:fldCharType="separate"/>
-            </w:r>
-            <w:r>
-              <w:rPr>
-                <w:noProof/>
-                <w:webHidden/>
-              </w:rPr>
-              <w:t>8</w:t>
-            </w:r>
-            <w:r>
-              <w:rPr>
-                <w:noProof/>
-                <w:webHidden/>
-              </w:rPr>
-              <w:fldChar w:fldCharType="end"/>
-            </w:r>
-          </w:hyperlink>
-        </w:p>
-        <w:p>
-          <w:pPr>
-            <w:pStyle w:val="Verzeichnis3"/>
-            <w:tabs>
-              <w:tab w:val="left" w:pos="1320"/>
-              <w:tab w:val="right" w:leader="dot" w:pos="9202"/>
-            </w:tabs>
-            <w:rPr>
-              <w:rFonts w:asciiTheme="minorHAnsi" w:eastAsiaTheme="minorEastAsia" w:hAnsiTheme="minorHAnsi"/>
-              <w:noProof/>
-              <w:sz w:val="22"/>
-              <w:lang w:val="en-DE" w:eastAsia="en-DE"/>
-            </w:rPr>
-          </w:pPr>
-          <w:hyperlink w:anchor="_Toc71033848" w:history="1">
-            <w:r>
-              <w:rPr>
-                <w:rStyle w:val="Hyperlink"/>
-                <w:noProof/>
-              </w:rPr>
-              <w:t>2.1.6</w:t>
-            </w:r>
-            <w:r>
-              <w:rPr>
-                <w:rFonts w:asciiTheme="minorHAnsi" w:eastAsiaTheme="minorEastAsia" w:hAnsiTheme="minorHAnsi"/>
-                <w:noProof/>
-                <w:sz w:val="22"/>
-                <w:lang w:val="en-DE" w:eastAsia="en-DE"/>
-              </w:rPr>
-              <w:tab/>
-            </w:r>
-            <w:r>
-              <w:rPr>
-                <w:rStyle w:val="Hyperlink"/>
-                <w:noProof/>
-              </w:rPr>
-              <w:t>Fingersearch und Fingersuche</w:t>
-            </w:r>
-            <w:r>
-              <w:rPr>
-                <w:noProof/>
-                <w:webHidden/>
-              </w:rPr>
-              <w:tab/>
-            </w:r>
-            <w:r>
-              <w:rPr>
-                <w:noProof/>
-                <w:webHidden/>
-              </w:rPr>
-              <w:fldChar w:fldCharType="begin"/>
-            </w:r>
-            <w:r>
-              <w:rPr>
-                <w:noProof/>
-                <w:webHidden/>
-              </w:rPr>
-              <w:instrText xml:space="preserve"> PAGEREF _Toc71033848 \h </w:instrText>
-            </w:r>
-            <w:r>
-              <w:rPr>
-                <w:noProof/>
-                <w:webHidden/>
-              </w:rPr>
-            </w:r>
-            <w:r>
-              <w:rPr>
-                <w:noProof/>
-                <w:webHidden/>
-              </w:rPr>
-              <w:fldChar w:fldCharType="separate"/>
-            </w:r>
-            <w:r>
-              <w:rPr>
-                <w:noProof/>
-                <w:webHidden/>
-              </w:rPr>
-              <w:t>8</w:t>
-            </w:r>
-            <w:r>
-              <w:rPr>
-                <w:noProof/>
-                <w:webHidden/>
-              </w:rPr>
-              <w:fldChar w:fldCharType="end"/>
-            </w:r>
-          </w:hyperlink>
-        </w:p>
-        <w:p>
-          <w:pPr>
-            <w:pStyle w:val="Verzeichnis1"/>
-            <w:rPr>
-              <w:rFonts w:asciiTheme="minorHAnsi" w:eastAsiaTheme="minorEastAsia" w:hAnsiTheme="minorHAnsi"/>
-              <w:b w:val="0"/>
-              <w:sz w:val="22"/>
-              <w:lang w:val="en-DE" w:eastAsia="en-DE"/>
-            </w:rPr>
-          </w:pPr>
           <w:hyperlink w:anchor="_Toc71033849" w:history="1">
             <w:r>
               <w:rPr>
@@ -9101,895 +8495,35 @@
     </w:p>
     <w:p>
       <w:pPr>
-        <w:rPr>
-          <w:lang w:val="en-US"/>
-        </w:rPr>
-      </w:pPr>
+        <w:pStyle w:val="berschrift1"/>
+        <w:rPr>
+          <w:lang w:val="fr-FR"/>
+        </w:rPr>
+      </w:pPr>
+      <w:bookmarkStart w:id="6" w:name="_Toc71033849"/>
+      <w:r>
+        <w:lastRenderedPageBreak/>
+        <w:t xml:space="preserve">Aktueller Forschungsstand: Übersicht über Finger </w:t>
+      </w:r>
+      <w:bookmarkEnd w:id="6"/>
     </w:p>
     <w:p>
       <w:pPr>
-        <w:pStyle w:val="berschrift1"/>
-      </w:pPr>
-      <w:bookmarkStart w:id="6" w:name="_Toc71033842"/>
-      <w:proofErr w:type="spellStart"/>
-      <w:r>
-        <w:lastRenderedPageBreak/>
-        <w:t>Begriffe</w:t>
-      </w:r>
-      <w:bookmarkEnd w:id="6"/>
-      <w:proofErr w:type="spellEnd"/>
+        <w:rPr>
+          <w:lang w:val="fr-FR"/>
+        </w:rPr>
+      </w:pPr>
     </w:p>
     <w:p>
       <w:pPr>
-        <w:pStyle w:val="berschrift3"/>
-        <w:rPr>
-          <w:lang w:val="en-US"/>
-        </w:rPr>
-      </w:pPr>
-      <w:bookmarkStart w:id="7" w:name="_Toc71033843"/>
-      <w:proofErr w:type="spellStart"/>
-      <w:r>
-        <w:rPr>
-          <w:lang w:val="en-US"/>
-        </w:rPr>
-        <w:t>Daten</w:t>
-      </w:r>
-      <w:bookmarkEnd w:id="7"/>
-      <w:proofErr w:type="spellEnd"/>
-    </w:p>
-    <w:p>
-      <w:r>
-        <w:t>Laut dem Duden sind D</w:t>
-      </w:r>
-      <w:r>
-        <w:t xml:space="preserve">aten </w:t>
-      </w:r>
-      <w:r>
-        <w:t>durch Beobachtungen, Messungen, statistische Erhebungen u.a. gewonnene</w:t>
-      </w:r>
-      <w:r>
-        <w:t xml:space="preserve"> Zahlen</w:t>
-      </w:r>
-      <w:r>
-        <w:t>werte,</w:t>
-      </w:r>
-      <w:r>
-        <w:t xml:space="preserve"> welche </w:t>
-      </w:r>
-      <w:r>
-        <w:t xml:space="preserve">auf Beobachtungen, Messungen, statistischen Erhebungen </w:t>
-      </w:r>
-      <w:r>
-        <w:t xml:space="preserve">oder </w:t>
-      </w:r>
-      <w:r>
-        <w:t>Angaben formulierbare Befunde</w:t>
-      </w:r>
-      <w:r>
-        <w:t xml:space="preserve"> sind. (</w:t>
-      </w:r>
-      <w:hyperlink r:id="rId17" w:history="1">
-        <w:r>
-          <w:rPr>
-            <w:rStyle w:val="Hyperlink"/>
-          </w:rPr>
-          <w:t>https://www.duden.de/rechtschreibung/Daten</w:t>
-        </w:r>
-      </w:hyperlink>
-      <w:r>
-        <w:t>, 04.05.2021, 14:00 Uhr)</w:t>
-      </w:r>
-    </w:p>
-    <w:p>
-      <w:r>
-        <w:t xml:space="preserve">In meiner Arbeit wird </w:t>
-      </w:r>
-      <w:proofErr w:type="spellStart"/>
-      <w:r>
-        <w:t>vorallem</w:t>
-      </w:r>
-      <w:proofErr w:type="spellEnd"/>
-      <w:r>
-        <w:t xml:space="preserve"> die Ordinale Eigenschaft der Daten </w:t>
-      </w:r>
-      <w:proofErr w:type="spellStart"/>
-      <w:r>
-        <w:t>vorrausgesetzt</w:t>
-      </w:r>
-      <w:proofErr w:type="spellEnd"/>
-      <w:r>
-        <w:t>. Ordinal bedeutet, dass man die Daten ordnen oder eine</w:t>
-      </w:r>
-      <w:r>
-        <w:t xml:space="preserve">r </w:t>
-      </w:r>
-      <w:r>
-        <w:t>Reihenfolge zuweisen kann</w:t>
-      </w:r>
-      <w:r>
-        <w:t xml:space="preserve">. </w:t>
-      </w:r>
-      <w:r>
-        <w:t xml:space="preserve">In dieser Arbeit haben Datenwerte </w:t>
-      </w:r>
-      <w:proofErr w:type="spellStart"/>
-      <w:r>
-        <w:t>deshlab</w:t>
-      </w:r>
-      <w:proofErr w:type="spellEnd"/>
-      <w:r>
-        <w:t xml:space="preserve"> jeweils </w:t>
-      </w:r>
-      <w:r>
-        <w:t xml:space="preserve">einen Key, dieser Key unterliegt der ordinalen Eigenschaft. </w:t>
-      </w:r>
-      <w:r>
-        <w:t>I</w:t>
-      </w:r>
-      <w:r>
-        <w:t xml:space="preserve">nsbesondere kann </w:t>
-      </w:r>
-      <w:r>
-        <w:t xml:space="preserve">man über </w:t>
-      </w:r>
-      <w:r>
-        <w:t xml:space="preserve">die </w:t>
-      </w:r>
-      <w:proofErr w:type="spellStart"/>
-      <w:r>
-        <w:t>Key‘s</w:t>
-      </w:r>
-      <w:proofErr w:type="spellEnd"/>
-      <w:r>
-        <w:t xml:space="preserve"> </w:t>
-      </w:r>
-      <w:r>
-        <w:t xml:space="preserve">aussagen, dass wenn sie verglichen werden, </w:t>
-      </w:r>
-      <w:r>
-        <w:t>es möglich ist</w:t>
-      </w:r>
-      <w:r>
-        <w:t xml:space="preserve">, dass die </w:t>
-      </w:r>
-      <w:r>
-        <w:t>Keys</w:t>
-      </w:r>
-      <w:r>
-        <w:t xml:space="preserve"> entweder im </w:t>
-      </w:r>
-      <w:proofErr w:type="spellStart"/>
-      <w:r>
-        <w:t>Verhältniss</w:t>
-      </w:r>
-      <w:proofErr w:type="spellEnd"/>
-      <w:r>
-        <w:t xml:space="preserve"> größer, gleich oder kleiner </w:t>
-      </w:r>
-      <w:proofErr w:type="spellStart"/>
-      <w:r>
-        <w:t>zueinender</w:t>
-      </w:r>
-      <w:proofErr w:type="spellEnd"/>
-      <w:r>
-        <w:t xml:space="preserve"> stehen.  (</w:t>
-      </w:r>
-      <w:hyperlink r:id="rId18" w:history="1">
-        <w:r>
-          <w:rPr>
-            <w:rStyle w:val="Hyperlink"/>
-          </w:rPr>
-          <w:t>https://de.wikipedia.org/wiki/Ordinalzahl</w:t>
-        </w:r>
-        <w:r>
-          <w:rPr>
-            <w:rStyle w:val="Hyperlink"/>
-          </w:rPr>
-          <w:t xml:space="preserve"> 04.05.2021</w:t>
-        </w:r>
-      </w:hyperlink>
-      <w:r>
-        <w:t>, 04.05.21 14:07 Uhr) (</w:t>
-      </w:r>
-      <w:hyperlink r:id="rId19" w:history="1">
-        <w:r>
-          <w:rPr>
-            <w:rStyle w:val="Hyperlink"/>
-          </w:rPr>
-          <w:t>https://www.unibw.de/hum-bildungswissenschaft/professuren/swm/methodenskripte/deskriptive-statistik.pdf</w:t>
-        </w:r>
-        <w:r>
-          <w:rPr>
-            <w:rStyle w:val="Hyperlink"/>
-          </w:rPr>
-          <w:t xml:space="preserve"> 04.05.2021</w:t>
-        </w:r>
-      </w:hyperlink>
-      <w:r>
-        <w:t>, 14:11 Uhr )</w:t>
-      </w:r>
-    </w:p>
-    <w:p>
-      <w:r>
-        <w:t xml:space="preserve">Die Ordinale Eigenschaft kann auch durch Nummerierung </w:t>
-      </w:r>
-      <w:r>
-        <w:t xml:space="preserve">oder zufälligem zuweisen des Keys zu </w:t>
-      </w:r>
-      <w:r>
-        <w:t>de</w:t>
-      </w:r>
-      <w:r>
-        <w:t>n</w:t>
-      </w:r>
-      <w:r>
-        <w:t xml:space="preserve"> </w:t>
-      </w:r>
-      <w:r>
-        <w:t xml:space="preserve">jeweiligen </w:t>
-      </w:r>
-      <w:r>
-        <w:t>Daten</w:t>
-      </w:r>
-      <w:r>
-        <w:t>werten</w:t>
-      </w:r>
-      <w:r>
-        <w:t xml:space="preserve"> erreicht werden, sie muss keiner sinnvollen oder </w:t>
-      </w:r>
-      <w:proofErr w:type="spellStart"/>
-      <w:r>
-        <w:t>intepretierbaren</w:t>
-      </w:r>
-      <w:proofErr w:type="spellEnd"/>
-      <w:r>
-        <w:t xml:space="preserve"> Logik folgen, jedoch wäre das praktisch</w:t>
-      </w:r>
-      <w:r>
-        <w:t xml:space="preserve"> um mit </w:t>
-      </w:r>
-      <w:proofErr w:type="spellStart"/>
-      <w:r>
-        <w:t>Datenstruckturen</w:t>
-      </w:r>
-      <w:proofErr w:type="spellEnd"/>
-      <w:r>
-        <w:t xml:space="preserve"> </w:t>
-      </w:r>
-      <w:r>
-        <w:t xml:space="preserve">wirklich </w:t>
-      </w:r>
-      <w:r>
-        <w:t xml:space="preserve">effizient arbeiten </w:t>
-      </w:r>
-      <w:proofErr w:type="spellStart"/>
-      <w:r>
-        <w:t>zukönnen</w:t>
-      </w:r>
-      <w:proofErr w:type="spellEnd"/>
-      <w:r>
-        <w:t>.</w:t>
-      </w:r>
-      <w:r>
-        <w:t xml:space="preserve"> </w:t>
-      </w:r>
-    </w:p>
-    <w:p>
-      <w:r>
-        <w:t xml:space="preserve"> </w:t>
-      </w:r>
-      <w:r>
-        <w:drawing>
-          <wp:inline distT="0" distB="0" distL="0" distR="0" wp14:anchorId="0B08CA8D" wp14:editId="1EA80470">
-            <wp:extent cx="3048000" cy="518039"/>
-            <wp:effectExtent l="0" t="0" r="0" b="0"/>
-            <wp:docPr id="8" name="Grafik 8"/>
-            <wp:cNvGraphicFramePr>
-              <a:graphicFrameLocks xmlns:a="http://schemas.openxmlformats.org/drawingml/2006/main" noChangeAspect="1"/>
-            </wp:cNvGraphicFramePr>
-            <a:graphic xmlns:a="http://schemas.openxmlformats.org/drawingml/2006/main">
-              <a:graphicData uri="http://schemas.openxmlformats.org/drawingml/2006/picture">
-                <pic:pic xmlns:pic="http://schemas.openxmlformats.org/drawingml/2006/picture">
-                  <pic:nvPicPr>
-                    <pic:cNvPr id="1" name=""/>
-                    <pic:cNvPicPr/>
-                  </pic:nvPicPr>
-                  <pic:blipFill>
-                    <a:blip r:embed="rId20"/>
-                    <a:stretch>
-                      <a:fillRect/>
-                    </a:stretch>
-                  </pic:blipFill>
-                  <pic:spPr>
-                    <a:xfrm>
-                      <a:off x="0" y="0"/>
-                      <a:ext cx="3079668" cy="523421"/>
-                    </a:xfrm>
-                    <a:prstGeom prst="rect">
-                      <a:avLst/>
-                    </a:prstGeom>
-                  </pic:spPr>
-                </pic:pic>
-              </a:graphicData>
-            </a:graphic>
-          </wp:inline>
-        </w:drawing>
-      </w:r>
-    </w:p>
-    <w:p>
-      <w:r>
-        <w:t xml:space="preserve">Die Kombination aus Datenwerten mit Key heißen Knoten. Knoten können in einer Liste wie in der oberen </w:t>
-      </w:r>
-      <w:proofErr w:type="spellStart"/>
-      <w:r>
-        <w:t>Abbilung</w:t>
-      </w:r>
-      <w:proofErr w:type="spellEnd"/>
-      <w:r>
-        <w:t xml:space="preserve"> angeordnet werden.</w:t>
-      </w:r>
-    </w:p>
-    <w:p>
-      <w:pPr>
-        <w:pStyle w:val="berschrift3"/>
-        <w:rPr>
-          <w:lang w:val="en-US"/>
-        </w:rPr>
-      </w:pPr>
-      <w:bookmarkStart w:id="8" w:name="_Toc71033844"/>
-      <w:proofErr w:type="spellStart"/>
-      <w:r>
-        <w:rPr>
-          <w:lang w:val="en-US"/>
-        </w:rPr>
-        <w:t>Datenstrucktur</w:t>
-      </w:r>
-      <w:bookmarkEnd w:id="8"/>
-      <w:proofErr w:type="spellEnd"/>
-    </w:p>
-    <w:p>
-      <w:r>
-        <w:t>„</w:t>
-      </w:r>
-      <w:r>
-        <w:t>Wie für viele fundamentale Begriffe der Informatik gibt es auch fü</w:t>
-      </w:r>
-      <w:r>
-        <w:t>r […]</w:t>
-      </w:r>
-      <w:r>
-        <w:t xml:space="preserve"> Algorithmen und Datenstrukturen, nicht eine einzige, scharfe, allgemein akzeptierte Definition.</w:t>
-      </w:r>
-      <w:r>
-        <w:t xml:space="preserve">“ </w:t>
-      </w:r>
-      <w:r>
-        <w:lastRenderedPageBreak/>
-        <w:t>(</w:t>
-      </w:r>
-      <w:hyperlink r:id="rId21" w:history="1">
-        <w:r>
-          <w:rPr>
-            <w:rStyle w:val="Hyperlink"/>
-          </w:rPr>
-          <w:t>https://www.fernuni-hagen.de/mi/studium/module/pdf/Leseprobe-komplett_01662.pdf</w:t>
-        </w:r>
-        <w:r>
-          <w:rPr>
-            <w:rStyle w:val="Hyperlink"/>
-          </w:rPr>
-          <w:t xml:space="preserve"> Seite 1</w:t>
-        </w:r>
-      </w:hyperlink>
-      <w:r>
-        <w:t>, erster Satz, 04.05.13:50 Uhr). Daher halte ich mich an die Definition aus Wikipedia:</w:t>
-      </w:r>
-    </w:p>
-    <w:p>
-      <w:r>
-        <w:t>„</w:t>
-      </w:r>
-      <w:r>
-        <w:t xml:space="preserve">In der Informatik und Softwaretechnik ist eine Datenstruktur ein Objekt, welches zur Speicherung und Organisation von Daten dient. Es handelt sich um eine Struktur, </w:t>
-      </w:r>
-      <w:r>
-        <w:t>[in der]</w:t>
-      </w:r>
-      <w:r>
-        <w:t xml:space="preserve"> die Daten in einer bestimmten Art und Weise angeordnet und verknüpft werden, um den Zugriff auf sie und ihre Verwaltung effizient zu ermöglichen.</w:t>
-      </w:r>
-      <w:r>
-        <w:t>“ (</w:t>
-      </w:r>
-      <w:hyperlink r:id="rId22" w:history="1">
-        <w:r>
-          <w:rPr>
-            <w:rStyle w:val="Hyperlink"/>
-          </w:rPr>
-          <w:t>https://de.wikipedia.org/wiki/Datenstruktur</w:t>
-        </w:r>
-        <w:r>
-          <w:rPr>
-            <w:rStyle w:val="Hyperlink"/>
-          </w:rPr>
-          <w:t xml:space="preserve"> Absatz 1</w:t>
-        </w:r>
-      </w:hyperlink>
-      <w:r>
-        <w:t>, 04.05.2021 13:54 Uhr)</w:t>
-      </w:r>
-    </w:p>
-    <w:p>
-      <w:r>
-        <w:t xml:space="preserve">In dieser Arbeit untersuchten </w:t>
-      </w:r>
-      <w:proofErr w:type="spellStart"/>
-      <w:r>
-        <w:t>Datenstruckturen</w:t>
-      </w:r>
-      <w:proofErr w:type="spellEnd"/>
-      <w:r>
-        <w:t xml:space="preserve"> haben drei wesentliche </w:t>
-      </w:r>
-      <w:proofErr w:type="spellStart"/>
-      <w:r>
-        <w:t>Opetationen</w:t>
-      </w:r>
-      <w:proofErr w:type="spellEnd"/>
-      <w:r>
-        <w:t xml:space="preserve">, Zugriffsmöglichkeiten auf die Daten: </w:t>
-      </w:r>
-      <w:proofErr w:type="spellStart"/>
-      <w:r>
-        <w:t>insert</w:t>
-      </w:r>
-      <w:proofErr w:type="spellEnd"/>
-      <w:r>
-        <w:t xml:space="preserve">, </w:t>
-      </w:r>
-      <w:proofErr w:type="spellStart"/>
-      <w:r>
-        <w:t>delete</w:t>
-      </w:r>
-      <w:proofErr w:type="spellEnd"/>
-      <w:r>
-        <w:t xml:space="preserve"> und </w:t>
-      </w:r>
-      <w:proofErr w:type="spellStart"/>
-      <w:r>
-        <w:t>search</w:t>
-      </w:r>
-      <w:proofErr w:type="spellEnd"/>
-      <w:r>
-        <w:t xml:space="preserve">. </w:t>
-      </w:r>
-    </w:p>
-    <w:p>
-      <w:pPr>
-        <w:pStyle w:val="berschrift3"/>
-      </w:pPr>
-      <w:bookmarkStart w:id="9" w:name="_Toc71033845"/>
-      <w:r>
-        <w:t>Baum</w:t>
-      </w:r>
-      <w:bookmarkEnd w:id="9"/>
-    </w:p>
-    <w:p>
-      <w:r>
-        <w:t>Das ist</w:t>
-      </w:r>
-      <w:r>
-        <w:t xml:space="preserve"> eine Datenstruktur, mit dem sich hierarchische Strukturen abbilden </w:t>
-      </w:r>
-      <w:r>
-        <w:t xml:space="preserve">oder erstellen </w:t>
-      </w:r>
-      <w:r>
-        <w:t>lassen. Dabei können ausgehend von der Wurzel mehrere gleichartige Objekte</w:t>
-      </w:r>
-      <w:r>
-        <w:t xml:space="preserve"> </w:t>
-      </w:r>
-      <w:r>
-        <w:t xml:space="preserve">mit den </w:t>
-      </w:r>
-      <w:r>
-        <w:t>Keys</w:t>
-      </w:r>
-      <w:r>
-        <w:t xml:space="preserve"> miteinander verkettet werden, sodass </w:t>
-      </w:r>
-      <w:r>
-        <w:t>eine</w:t>
-      </w:r>
-      <w:r>
-        <w:t xml:space="preserve"> lineare Struktur </w:t>
-      </w:r>
-      <w:r>
-        <w:t>einer</w:t>
-      </w:r>
-      <w:r>
-        <w:t xml:space="preserve"> Liste aufgebrochen wird und eine Verzweigung stattfindet. Da Bäume zu den </w:t>
-      </w:r>
-      <w:r>
-        <w:t>meistverwendeten</w:t>
-      </w:r>
-      <w:r>
-        <w:t xml:space="preserve"> Datenstrukturen in der Informatik gehören, gibt es viele Spezialisierungen</w:t>
-      </w:r>
-      <w:r>
-        <w:t xml:space="preserve"> und Deutungen</w:t>
-      </w:r>
-      <w:r>
-        <w:t>.</w:t>
-      </w:r>
-      <w:r>
-        <w:t xml:space="preserve"> (</w:t>
-      </w:r>
-      <w:hyperlink r:id="rId23" w:history="1">
-        <w:r>
-          <w:rPr>
-            <w:rStyle w:val="Hyperlink"/>
-          </w:rPr>
-          <w:t>https://de.wikipedia.org/wiki/Baum_(Datenstruktur)</w:t>
-        </w:r>
-      </w:hyperlink>
-      <w:r>
-        <w:t xml:space="preserve"> 04.05.2021 14:47 Uhr)</w:t>
-      </w:r>
-    </w:p>
-    <w:p>
-      <w:r>
-        <w:drawing>
-          <wp:inline distT="0" distB="0" distL="0" distR="0" wp14:anchorId="23E166FA" wp14:editId="244D9330">
-            <wp:extent cx="2937198" cy="1038225"/>
-            <wp:effectExtent l="0" t="0" r="0" b="0"/>
-            <wp:docPr id="9" name="Grafik 9"/>
-            <wp:cNvGraphicFramePr>
-              <a:graphicFrameLocks xmlns:a="http://schemas.openxmlformats.org/drawingml/2006/main" noChangeAspect="1"/>
-            </wp:cNvGraphicFramePr>
-            <a:graphic xmlns:a="http://schemas.openxmlformats.org/drawingml/2006/main">
-              <a:graphicData uri="http://schemas.openxmlformats.org/drawingml/2006/picture">
-                <pic:pic xmlns:pic="http://schemas.openxmlformats.org/drawingml/2006/picture">
-                  <pic:nvPicPr>
-                    <pic:cNvPr id="1" name=""/>
-                    <pic:cNvPicPr/>
-                  </pic:nvPicPr>
-                  <pic:blipFill>
-                    <a:blip r:embed="rId24"/>
-                    <a:stretch>
-                      <a:fillRect/>
-                    </a:stretch>
-                  </pic:blipFill>
-                  <pic:spPr>
-                    <a:xfrm>
-                      <a:off x="0" y="0"/>
-                      <a:ext cx="2957264" cy="1045318"/>
-                    </a:xfrm>
-                    <a:prstGeom prst="rect">
-                      <a:avLst/>
-                    </a:prstGeom>
-                  </pic:spPr>
-                </pic:pic>
-              </a:graphicData>
-            </a:graphic>
-          </wp:inline>
-        </w:drawing>
-      </w:r>
-    </w:p>
-    <w:p>
-      <w:pPr>
-        <w:pStyle w:val="berschrift4"/>
-      </w:pPr>
-      <w:r>
-        <w:t>Binär-Baum</w:t>
-      </w:r>
-    </w:p>
-    <w:p>
-      <w:r>
-        <w:t xml:space="preserve">Binärbäume sind in der Informatik die </w:t>
-      </w:r>
-      <w:r>
-        <w:t>an der häufigsten verwendeten Unterart</w:t>
-      </w:r>
-      <w:r>
-        <w:t xml:space="preserve"> der Bäume. Im Gegensatz zu anderen Arten von Bäumen können die Knoten eines Binärbaumes nur höchstens zwei direkte Nachkommen haben.</w:t>
-      </w:r>
-      <w:r>
-        <w:t xml:space="preserve"> Meistens werden an den jeweiligen Verbindungen oder Pointern ordinäre Vergleiche verwendet, wie größer oder kleiner als der aktuelle Knoten.</w:t>
-      </w:r>
-    </w:p>
-    <w:p>
-      <w:r>
-        <w:lastRenderedPageBreak/>
-        <w:drawing>
-          <wp:inline distT="0" distB="0" distL="0" distR="0" wp14:anchorId="6A7D2E63" wp14:editId="51E4E48A">
-            <wp:extent cx="2916950" cy="1019175"/>
-            <wp:effectExtent l="0" t="0" r="0" b="0"/>
-            <wp:docPr id="10" name="Grafik 10"/>
-            <wp:cNvGraphicFramePr>
-              <a:graphicFrameLocks xmlns:a="http://schemas.openxmlformats.org/drawingml/2006/main" noChangeAspect="1"/>
-            </wp:cNvGraphicFramePr>
-            <a:graphic xmlns:a="http://schemas.openxmlformats.org/drawingml/2006/main">
-              <a:graphicData uri="http://schemas.openxmlformats.org/drawingml/2006/picture">
-                <pic:pic xmlns:pic="http://schemas.openxmlformats.org/drawingml/2006/picture">
-                  <pic:nvPicPr>
-                    <pic:cNvPr id="1" name=""/>
-                    <pic:cNvPicPr/>
-                  </pic:nvPicPr>
-                  <pic:blipFill>
-                    <a:blip r:embed="rId25"/>
-                    <a:stretch>
-                      <a:fillRect/>
-                    </a:stretch>
-                  </pic:blipFill>
-                  <pic:spPr>
-                    <a:xfrm>
-                      <a:off x="0" y="0"/>
-                      <a:ext cx="2963789" cy="1035541"/>
-                    </a:xfrm>
-                    <a:prstGeom prst="rect">
-                      <a:avLst/>
-                    </a:prstGeom>
-                  </pic:spPr>
-                </pic:pic>
-              </a:graphicData>
-            </a:graphic>
-          </wp:inline>
-        </w:drawing>
-      </w:r>
-    </w:p>
-    <w:p>
-      <w:r>
-        <w:t xml:space="preserve">Die Binärsuche startet in der Wurzel – dem obersten Knoten - und folgt den Pointern zu den Kindern, den untergeordneten Knoten. Um diese Suche von der Fingersuche zu unterscheiden, nenne ich diese Suche Wurzelsuche. </w:t>
-      </w:r>
-    </w:p>
-    <w:p>
-      <w:r>
-        <w:t>Die Wurzelsuche hat eine</w:t>
-      </w:r>
-      <w:r>
-        <w:t xml:space="preserve"> </w:t>
-      </w:r>
-      <w:proofErr w:type="spellStart"/>
-      <w:r>
-        <w:t>Worst-case</w:t>
-      </w:r>
-      <w:proofErr w:type="spellEnd"/>
-      <w:r>
-        <w:t xml:space="preserve"> Laufzeit von O (log n), wobei n die Anzahl der Knoten ist. In meiner </w:t>
-      </w:r>
-      <w:proofErr w:type="spellStart"/>
-      <w:r>
-        <w:t>implementierung</w:t>
-      </w:r>
-      <w:proofErr w:type="spellEnd"/>
-      <w:r>
-        <w:t xml:space="preserve"> haben die Funktionen Insert und Delete eine </w:t>
-      </w:r>
-      <w:proofErr w:type="spellStart"/>
-      <w:r>
-        <w:t>Worst-case</w:t>
-      </w:r>
-      <w:proofErr w:type="spellEnd"/>
-      <w:r>
-        <w:t xml:space="preserve"> </w:t>
-      </w:r>
-      <w:r>
-        <w:t>Laufzeit von O</w:t>
-      </w:r>
-      <w:r>
-        <w:t xml:space="preserve"> </w:t>
-      </w:r>
-      <w:r>
-        <w:t xml:space="preserve">(1), wobei diesen </w:t>
-      </w:r>
-      <w:r>
-        <w:t>beiden Operationen</w:t>
-      </w:r>
-      <w:r>
-        <w:t xml:space="preserve"> eine </w:t>
-      </w:r>
-      <w:r>
-        <w:t>Suche</w:t>
-      </w:r>
-      <w:r>
-        <w:t xml:space="preserve"> vorge</w:t>
-      </w:r>
-      <w:r>
-        <w:t>schaltet ist.</w:t>
-      </w:r>
-    </w:p>
-    <w:p>
-      <w:pPr>
-        <w:pStyle w:val="berschrift4"/>
-      </w:pPr>
-      <w:r>
-        <w:t>Rot-Schwarz-Baum</w:t>
-      </w:r>
-    </w:p>
-    <w:p>
-      <w:r>
-        <w:t xml:space="preserve">Rotschwarz-Bäume sind eine spezielle Art der Binärbäume. Die enthaltenen Knoten werden je nach Ebene des Baumes entweder rot oder schwarz gefärbt. Diese </w:t>
-      </w:r>
-      <w:proofErr w:type="spellStart"/>
-      <w:r>
-        <w:t>Datenstrucktur</w:t>
-      </w:r>
-      <w:proofErr w:type="spellEnd"/>
-      <w:r>
-        <w:t xml:space="preserve"> hat den Vorteil, dass es einen </w:t>
-      </w:r>
-      <w:proofErr w:type="spellStart"/>
-      <w:r>
-        <w:t>Algorythnus</w:t>
-      </w:r>
-      <w:proofErr w:type="spellEnd"/>
-      <w:r>
-        <w:t xml:space="preserve"> </w:t>
-      </w:r>
-      <w:r>
-        <w:t xml:space="preserve">der </w:t>
-      </w:r>
-      <w:proofErr w:type="spellStart"/>
-      <w:r>
-        <w:t>balancierung</w:t>
-      </w:r>
-      <w:proofErr w:type="spellEnd"/>
-      <w:r>
-        <w:t xml:space="preserve"> gibt, welcher </w:t>
-      </w:r>
-      <w:r>
-        <w:t xml:space="preserve">die zusätzliche Information der </w:t>
-      </w:r>
-      <w:proofErr w:type="spellStart"/>
-      <w:r>
-        <w:t>unterscheidliochen</w:t>
-      </w:r>
-      <w:proofErr w:type="spellEnd"/>
-      <w:r>
-        <w:t xml:space="preserve"> Knotenfarben ausnutzt</w:t>
-      </w:r>
-      <w:r>
-        <w:t xml:space="preserve"> und </w:t>
-      </w:r>
-      <w:proofErr w:type="spellStart"/>
-      <w:r>
-        <w:t>deshlab</w:t>
-      </w:r>
-      <w:proofErr w:type="spellEnd"/>
-      <w:r>
-        <w:t xml:space="preserve"> schneller ist.</w:t>
-      </w:r>
-    </w:p>
-    <w:p>
-      <w:r>
-        <w:drawing>
-          <wp:inline distT="0" distB="0" distL="0" distR="0" wp14:anchorId="73C22AA1" wp14:editId="7AEA5068">
-            <wp:extent cx="3181794" cy="1133633"/>
-            <wp:effectExtent l="0" t="0" r="0" b="9525"/>
-            <wp:docPr id="11" name="Grafik 11"/>
-            <wp:cNvGraphicFramePr>
-              <a:graphicFrameLocks xmlns:a="http://schemas.openxmlformats.org/drawingml/2006/main" noChangeAspect="1"/>
-            </wp:cNvGraphicFramePr>
-            <a:graphic xmlns:a="http://schemas.openxmlformats.org/drawingml/2006/main">
-              <a:graphicData uri="http://schemas.openxmlformats.org/drawingml/2006/picture">
-                <pic:pic xmlns:pic="http://schemas.openxmlformats.org/drawingml/2006/picture">
-                  <pic:nvPicPr>
-                    <pic:cNvPr id="1" name=""/>
-                    <pic:cNvPicPr/>
-                  </pic:nvPicPr>
-                  <pic:blipFill>
-                    <a:blip r:embed="rId26"/>
-                    <a:stretch>
-                      <a:fillRect/>
-                    </a:stretch>
-                  </pic:blipFill>
-                  <pic:spPr>
-                    <a:xfrm>
-                      <a:off x="0" y="0"/>
-                      <a:ext cx="3181794" cy="1133633"/>
-                    </a:xfrm>
-                    <a:prstGeom prst="rect">
-                      <a:avLst/>
-                    </a:prstGeom>
-                  </pic:spPr>
-                </pic:pic>
-              </a:graphicData>
-            </a:graphic>
-          </wp:inline>
-        </w:drawing>
-      </w:r>
-    </w:p>
-    <w:p>
-      <w:r>
-        <w:t>(</w:t>
-      </w:r>
-      <w:hyperlink r:id="rId27" w:history="1">
-        <w:r>
-          <w:rPr>
-            <w:rStyle w:val="Hyperlink"/>
-          </w:rPr>
-          <w:t>https://en.wikipedia.org/wiki/Red%E2%80%93black_tree</w:t>
-        </w:r>
-      </w:hyperlink>
-      <w:r>
-        <w:t xml:space="preserve"> 04.05.2021 15:06 Uhr)</w:t>
-      </w:r>
-    </w:p>
-    <w:p>
-      <w:pPr>
-        <w:pStyle w:val="berschrift3"/>
-      </w:pPr>
-      <w:bookmarkStart w:id="10" w:name="_Toc71033846"/>
-      <w:proofErr w:type="spellStart"/>
-      <w:r>
-        <w:t>Skipliste</w:t>
-      </w:r>
-      <w:bookmarkEnd w:id="10"/>
-      <w:proofErr w:type="spellEnd"/>
-    </w:p>
-    <w:p/>
-    <w:p/>
-    <w:p>
-      <w:pPr>
-        <w:pStyle w:val="berschrift3"/>
-      </w:pPr>
-      <w:bookmarkStart w:id="11" w:name="_Toc71033847"/>
-      <w:r>
-        <w:t>Finger</w:t>
-      </w:r>
-      <w:bookmarkEnd w:id="11"/>
-    </w:p>
-    <w:p>
-      <w:pPr>
-        <w:pStyle w:val="berschrift3"/>
-      </w:pPr>
-      <w:bookmarkStart w:id="12" w:name="_Toc71033848"/>
-      <w:proofErr w:type="spellStart"/>
-      <w:r>
-        <w:t>Fingersearch</w:t>
-      </w:r>
-      <w:proofErr w:type="spellEnd"/>
-      <w:r>
-        <w:t xml:space="preserve"> und Fingersuche</w:t>
-      </w:r>
-      <w:bookmarkEnd w:id="12"/>
-    </w:p>
-    <w:p>
-      <w:pPr>
         <w:pStyle w:val="berschrift1"/>
-        <w:rPr>
-          <w:lang w:val="fr-FR"/>
-        </w:rPr>
-      </w:pPr>
-      <w:bookmarkStart w:id="13" w:name="_Toc71033849"/>
-      <w:r>
-        <w:lastRenderedPageBreak/>
-        <w:t>Aktueller Forschungsstand: Übersicht über Finger in</w:t>
-      </w:r>
-      <w:bookmarkEnd w:id="13"/>
-      <w:r>
-        <w:t xml:space="preserve"> </w:t>
-      </w:r>
-    </w:p>
-    <w:p>
-      <w:pPr>
-        <w:rPr>
-          <w:lang w:val="fr-FR"/>
-        </w:rPr>
-      </w:pPr>
-    </w:p>
-    <w:p>
-      <w:pPr>
-        <w:pStyle w:val="berschrift1"/>
-      </w:pPr>
-      <w:bookmarkStart w:id="14" w:name="_Toc71033850"/>
+      </w:pPr>
+      <w:bookmarkStart w:id="7" w:name="_Toc71033850"/>
       <w:r>
         <w:lastRenderedPageBreak/>
         <w:t>Modellierung des Problems als (Graph)</w:t>
       </w:r>
-      <w:bookmarkEnd w:id="14"/>
+      <w:bookmarkEnd w:id="7"/>
     </w:p>
     <w:p/>
     <w:p/>
@@ -10010,12 +8544,7 @@
     <w:p/>
     <w:p/>
     <w:p>
-      <w:pPr>
-        <w:rPr>
-          <w:lang w:val="en-US"/>
-        </w:rPr>
-      </w:pPr>
-      <w:bookmarkStart w:id="15" w:name="_Toc71033851"/>
+      <w:bookmarkStart w:id="8" w:name="_Toc71033851"/>
       <w:r>
         <w:rPr>
           <w:rStyle w:val="berschrift1Zchn"/>
@@ -10029,7 +8558,7 @@
         <w:tab/>
         <w:t>Theoretische Untersuchung der Schrankenvermutun</w:t>
       </w:r>
-      <w:bookmarkEnd w:id="15"/>
+      <w:bookmarkEnd w:id="8"/>
       <w:r>
         <w:rPr>
           <w:rFonts w:eastAsiaTheme="majorEastAsia" w:cstheme="majorBidi"/>
@@ -10046,24 +8575,24 @@
       <w:pPr>
         <w:pStyle w:val="berschrift1"/>
       </w:pPr>
-      <w:bookmarkStart w:id="16" w:name="_Toc71033852"/>
+      <w:bookmarkStart w:id="9" w:name="_Toc71033852"/>
       <w:r>
         <w:lastRenderedPageBreak/>
         <w:t>Programmierung der Simulation</w:t>
       </w:r>
-      <w:bookmarkEnd w:id="16"/>
+      <w:bookmarkEnd w:id="9"/>
     </w:p>
     <w:p>
       <w:pPr>
         <w:pStyle w:val="berschrift1"/>
       </w:pPr>
-      <w:bookmarkStart w:id="17" w:name="_Toc71024155"/>
-      <w:bookmarkStart w:id="18" w:name="_Toc71033853"/>
+      <w:bookmarkStart w:id="10" w:name="_Toc71033853"/>
+      <w:bookmarkStart w:id="11" w:name="_Toc71024155"/>
       <w:r>
         <w:lastRenderedPageBreak/>
         <w:t>Evaluation der Ergebnisse</w:t>
       </w:r>
-      <w:bookmarkEnd w:id="18"/>
+      <w:bookmarkEnd w:id="10"/>
       <w:r>
         <w:t xml:space="preserve"> </w:t>
       </w:r>
@@ -10072,35 +8601,35 @@
       <w:pPr>
         <w:pStyle w:val="berschrift1"/>
       </w:pPr>
-      <w:bookmarkStart w:id="19" w:name="_Toc71033854"/>
+      <w:bookmarkStart w:id="12" w:name="_Toc71033854"/>
       <w:r>
         <w:lastRenderedPageBreak/>
         <w:t>Einordnung der Ergebnisse anhand des Forschungsstandes</w:t>
       </w:r>
-      <w:bookmarkEnd w:id="19"/>
+      <w:bookmarkEnd w:id="12"/>
     </w:p>
     <w:p>
       <w:pPr>
         <w:pStyle w:val="berschrift1"/>
       </w:pPr>
-      <w:bookmarkStart w:id="20" w:name="_Toc71033855"/>
+      <w:bookmarkStart w:id="13" w:name="_Toc71033855"/>
       <w:r>
         <w:lastRenderedPageBreak/>
         <w:t>Zusammenfassung</w:t>
       </w:r>
-      <w:bookmarkEnd w:id="20"/>
+      <w:bookmarkEnd w:id="13"/>
     </w:p>
     <w:p>
       <w:pPr>
         <w:pStyle w:val="berschrift1"/>
       </w:pPr>
-      <w:bookmarkStart w:id="21" w:name="_Toc71033856"/>
+      <w:bookmarkStart w:id="14" w:name="_Toc71033856"/>
       <w:r>
         <w:lastRenderedPageBreak/>
         <w:t>Fazit und Ausblick</w:t>
       </w:r>
-      <w:bookmarkEnd w:id="17"/>
-      <w:bookmarkEnd w:id="21"/>
+      <w:bookmarkEnd w:id="11"/>
+      <w:bookmarkEnd w:id="14"/>
     </w:p>
     <w:p/>
     <w:p>
@@ -10131,7 +8660,7 @@
                     <pic:cNvPicPr/>
                   </pic:nvPicPr>
                   <pic:blipFill>
-                    <a:blip r:embed="rId28" cstate="print"/>
+                    <a:blip r:embed="rId17" cstate="print"/>
                     <a:stretch>
                       <a:fillRect/>
                     </a:stretch>
@@ -10156,7 +8685,7 @@
       <w:pPr>
         <w:pStyle w:val="Beschriftung"/>
       </w:pPr>
-      <w:bookmarkStart w:id="22" w:name="_Toc416951569"/>
+      <w:bookmarkStart w:id="15" w:name="_Toc416951569"/>
       <w:r>
         <w:t xml:space="preserve">Abbildung </w:t>
       </w:r>
@@ -10207,6 +8736,661 @@
       </w:r>
       <w:r>
         <w:t>: Beispiel 1 zum Einfügen einer Grafik</w:t>
+      </w:r>
+      <w:bookmarkEnd w:id="15"/>
+    </w:p>
+    <w:p/>
+    <w:p>
+      <w:pPr>
+        <w:pStyle w:val="berschrift1"/>
+        <w:numPr>
+          <w:ilvl w:val="0"/>
+          <w:numId w:val="0"/>
+        </w:numPr>
+      </w:pPr>
+      <w:r>
+        <w:lastRenderedPageBreak/>
+        <w:t>Begriffe und Anhang</w:t>
+      </w:r>
+    </w:p>
+    <w:p>
+      <w:pPr>
+        <w:pStyle w:val="berschrift2"/>
+      </w:pPr>
+      <w:bookmarkStart w:id="16" w:name="_Toc71033842"/>
+      <w:r>
+        <w:t>Begriffe</w:t>
+      </w:r>
+      <w:bookmarkEnd w:id="16"/>
+    </w:p>
+    <w:p>
+      <w:pPr>
+        <w:pStyle w:val="berschrift3"/>
+        <w:rPr>
+          <w:lang w:val="en-US"/>
+        </w:rPr>
+      </w:pPr>
+      <w:bookmarkStart w:id="17" w:name="_Toc71033843"/>
+      <w:proofErr w:type="spellStart"/>
+      <w:r>
+        <w:rPr>
+          <w:lang w:val="en-US"/>
+        </w:rPr>
+        <w:t>Daten</w:t>
+      </w:r>
+      <w:bookmarkEnd w:id="17"/>
+      <w:proofErr w:type="spellEnd"/>
+      <w:r>
+        <w:rPr>
+          <w:lang w:val="en-US"/>
+        </w:rPr>
+        <w:t>/Values</w:t>
+      </w:r>
+    </w:p>
+    <w:p>
+      <w:r>
+        <w:t>Laut dem Duden sind D</w:t>
+      </w:r>
+      <w:r>
+        <w:t xml:space="preserve">aten </w:t>
+      </w:r>
+      <w:r>
+        <w:t>durch Beobachtungen, Messungen, statistische Erhebungen u.a. gewonnene</w:t>
+      </w:r>
+      <w:r>
+        <w:t xml:space="preserve"> Zahlen</w:t>
+      </w:r>
+      <w:r>
+        <w:t>werte,</w:t>
+      </w:r>
+      <w:r>
+        <w:t xml:space="preserve"> welche </w:t>
+      </w:r>
+      <w:r>
+        <w:t xml:space="preserve">auf Beobachtungen, Messungen, statistischen Erhebungen </w:t>
+      </w:r>
+      <w:r>
+        <w:t xml:space="preserve">oder </w:t>
+      </w:r>
+      <w:r>
+        <w:t>Angaben formulierbare Befunde</w:t>
+      </w:r>
+      <w:r>
+        <w:t xml:space="preserve"> sind. (</w:t>
+      </w:r>
+      <w:hyperlink r:id="rId18" w:history="1">
+        <w:r>
+          <w:rPr>
+            <w:rStyle w:val="Hyperlink"/>
+          </w:rPr>
+          <w:t>https://www.duden.de/rechtschreibung/Daten</w:t>
+        </w:r>
+      </w:hyperlink>
+      <w:r>
+        <w:t xml:space="preserve">, 04.05.2021, 14:00 Uhr) Daten und Values werden in dieser Arbeit analog sowohl in der schriftlichen Ausarbeitung als auch im Code für die </w:t>
+      </w:r>
+      <w:proofErr w:type="spellStart"/>
+      <w:r>
+        <w:t>Simulkation</w:t>
+      </w:r>
+      <w:proofErr w:type="spellEnd"/>
+      <w:r>
+        <w:t xml:space="preserve"> verwendet.</w:t>
+      </w:r>
+    </w:p>
+    <w:p>
+      <w:r>
+        <w:t xml:space="preserve">In meiner Arbeit wird </w:t>
+      </w:r>
+      <w:proofErr w:type="spellStart"/>
+      <w:r>
+        <w:t>vorallem</w:t>
+      </w:r>
+      <w:proofErr w:type="spellEnd"/>
+      <w:r>
+        <w:t xml:space="preserve"> die Ordinale Eigenschaft der Daten/Values </w:t>
+      </w:r>
+      <w:proofErr w:type="spellStart"/>
+      <w:r>
+        <w:t>vorrausgesetzt</w:t>
+      </w:r>
+      <w:proofErr w:type="spellEnd"/>
+      <w:r>
+        <w:t xml:space="preserve">. Ordinal bedeutet, dass man die Daten ordnen oder einer Reihenfolge zuweisen kann. In dieser Arbeit haben Datenwerte/Values </w:t>
+      </w:r>
+      <w:proofErr w:type="spellStart"/>
+      <w:r>
+        <w:t>deshlab</w:t>
+      </w:r>
+      <w:proofErr w:type="spellEnd"/>
+      <w:r>
+        <w:t xml:space="preserve"> jeweils einen Key, dieser Key unterliegt der ordinalen Eigenschaft. Insbesondere kann man über die </w:t>
+      </w:r>
+      <w:proofErr w:type="spellStart"/>
+      <w:r>
+        <w:t>Key‘s</w:t>
+      </w:r>
+      <w:proofErr w:type="spellEnd"/>
+      <w:r>
+        <w:t xml:space="preserve"> aussagen, dass wenn sie verglichen werden, es möglich ist, dass die Keys entweder im </w:t>
+      </w:r>
+      <w:proofErr w:type="spellStart"/>
+      <w:r>
+        <w:t>Verhältniss</w:t>
+      </w:r>
+      <w:proofErr w:type="spellEnd"/>
+      <w:r>
+        <w:t xml:space="preserve"> größer, gleich oder kleiner </w:t>
+      </w:r>
+      <w:proofErr w:type="spellStart"/>
+      <w:r>
+        <w:t>zueinender</w:t>
+      </w:r>
+      <w:proofErr w:type="spellEnd"/>
+      <w:r>
+        <w:t xml:space="preserve"> zustellen.  (</w:t>
+      </w:r>
+      <w:hyperlink r:id="rId19" w:history="1">
+        <w:r>
+          <w:rPr>
+            <w:rStyle w:val="Hyperlink"/>
+          </w:rPr>
+          <w:t>https://de.wikipedia.org/wiki/Ordinalzahl 04.05.2021</w:t>
+        </w:r>
+      </w:hyperlink>
+      <w:r>
+        <w:t>, 04.05.21 14:07 Uhr) (</w:t>
+      </w:r>
+      <w:hyperlink r:id="rId20" w:history="1">
+        <w:r>
+          <w:rPr>
+            <w:rStyle w:val="Hyperlink"/>
+          </w:rPr>
+          <w:t>https://www.unibw.de/hum-bildungswissenschaft/professuren/swm/methodenskripte/deskriptive-statistik.pdf 04.05.2021</w:t>
+        </w:r>
+      </w:hyperlink>
+      <w:r>
+        <w:t>, 14:11 Uhr )</w:t>
+      </w:r>
+    </w:p>
+    <w:p>
+      <w:r>
+        <w:rPr>
+          <w:noProof/>
+        </w:rPr>
+        <w:drawing>
+          <wp:inline distT="0" distB="0" distL="0" distR="0" wp14:anchorId="10E965AE" wp14:editId="64EE773C">
+            <wp:extent cx="3048000" cy="518039"/>
+            <wp:effectExtent l="0" t="0" r="0" b="0"/>
+            <wp:docPr id="8" name="Grafik 8"/>
+            <wp:cNvGraphicFramePr>
+              <a:graphicFrameLocks xmlns:a="http://schemas.openxmlformats.org/drawingml/2006/main" noChangeAspect="1"/>
+            </wp:cNvGraphicFramePr>
+            <a:graphic xmlns:a="http://schemas.openxmlformats.org/drawingml/2006/main">
+              <a:graphicData uri="http://schemas.openxmlformats.org/drawingml/2006/picture">
+                <pic:pic xmlns:pic="http://schemas.openxmlformats.org/drawingml/2006/picture">
+                  <pic:nvPicPr>
+                    <pic:cNvPr id="1" name=""/>
+                    <pic:cNvPicPr/>
+                  </pic:nvPicPr>
+                  <pic:blipFill>
+                    <a:blip r:embed="rId21"/>
+                    <a:stretch>
+                      <a:fillRect/>
+                    </a:stretch>
+                  </pic:blipFill>
+                  <pic:spPr>
+                    <a:xfrm>
+                      <a:off x="0" y="0"/>
+                      <a:ext cx="3079668" cy="523421"/>
+                    </a:xfrm>
+                    <a:prstGeom prst="rect">
+                      <a:avLst/>
+                    </a:prstGeom>
+                  </pic:spPr>
+                </pic:pic>
+              </a:graphicData>
+            </a:graphic>
+          </wp:inline>
+        </w:drawing>
+      </w:r>
+    </w:p>
+    <w:p>
+      <w:r>
+        <w:t xml:space="preserve">Die Kombination aus Datenwerten/Value mit Key heißen Knoten. Knoten können in einer Liste wie in der oberen </w:t>
+      </w:r>
+      <w:proofErr w:type="spellStart"/>
+      <w:r>
+        <w:t>Abbilung</w:t>
+      </w:r>
+      <w:proofErr w:type="spellEnd"/>
+      <w:r>
+        <w:t xml:space="preserve"> angeordnet werden.</w:t>
+      </w:r>
+    </w:p>
+    <w:p>
+      <w:pPr>
+        <w:pStyle w:val="berschrift3"/>
+        <w:rPr>
+          <w:lang w:val="en-US"/>
+        </w:rPr>
+      </w:pPr>
+      <w:bookmarkStart w:id="18" w:name="_Toc71033844"/>
+      <w:proofErr w:type="spellStart"/>
+      <w:r>
+        <w:rPr>
+          <w:lang w:val="en-US"/>
+        </w:rPr>
+        <w:t>Datenstrucktur</w:t>
+      </w:r>
+      <w:bookmarkEnd w:id="18"/>
+      <w:proofErr w:type="spellEnd"/>
+    </w:p>
+    <w:p>
+      <w:r>
+        <w:t>„Wie für viele fundamentale Begriffe der Informatik gibt es auch für […] Algorithmen und Datenstrukturen, nicht eine einzige, scharfe, allgemein akzeptierte Definition.“ (</w:t>
+      </w:r>
+      <w:hyperlink r:id="rId22" w:history="1">
+        <w:r>
+          <w:rPr>
+            <w:rStyle w:val="Hyperlink"/>
+          </w:rPr>
+          <w:t>https://www.fernuni-hagen.de/mi/studium/module/pdf/Leseprobe-komplett_01662.pdf Seite 1</w:t>
+        </w:r>
+      </w:hyperlink>
+      <w:r>
+        <w:t>, erster Satz, 04.05.13:50 Uhr). Daher halte ich mich an die Definition aus Wikipedia:</w:t>
+      </w:r>
+    </w:p>
+    <w:p>
+      <w:r>
+        <w:lastRenderedPageBreak/>
+        <w:t>„In der Informatik und Softwaretechnik ist eine Datenstruktur ein Objekt, welches zur Speicherung und Organisation von Daten dient. Es handelt sich um eine Struktur, [in der] die Daten in einer bestimmten Art und Weise angeordnet und verknüpft werden, um den Zugriff auf sie und ihre Verwaltung effizient zu ermöglichen.“ (</w:t>
+      </w:r>
+      <w:hyperlink r:id="rId23" w:history="1">
+        <w:r>
+          <w:rPr>
+            <w:rStyle w:val="Hyperlink"/>
+          </w:rPr>
+          <w:t>https://de.wikipedia.org/wiki/Datenstruktur Absatz 1</w:t>
+        </w:r>
+      </w:hyperlink>
+      <w:r>
+        <w:t>, 04.05.2021 13:54 Uhr)</w:t>
+      </w:r>
+    </w:p>
+    <w:p>
+      <w:r>
+        <w:t xml:space="preserve">In dieser Arbeit untersuchten </w:t>
+      </w:r>
+      <w:proofErr w:type="spellStart"/>
+      <w:r>
+        <w:t>Datenstruckturen</w:t>
+      </w:r>
+      <w:proofErr w:type="spellEnd"/>
+      <w:r>
+        <w:t xml:space="preserve"> haben drei wesentliche </w:t>
+      </w:r>
+      <w:proofErr w:type="spellStart"/>
+      <w:r>
+        <w:t>Opetationen</w:t>
+      </w:r>
+      <w:proofErr w:type="spellEnd"/>
+      <w:r>
+        <w:t xml:space="preserve"> oder Zugriffsmöglichkeiten auf die Daten: </w:t>
+      </w:r>
+      <w:proofErr w:type="spellStart"/>
+      <w:r>
+        <w:t>insert</w:t>
+      </w:r>
+      <w:proofErr w:type="spellEnd"/>
+      <w:r>
+        <w:t xml:space="preserve">, </w:t>
+      </w:r>
+      <w:proofErr w:type="spellStart"/>
+      <w:r>
+        <w:t>delete</w:t>
+      </w:r>
+      <w:proofErr w:type="spellEnd"/>
+      <w:r>
+        <w:t xml:space="preserve"> und </w:t>
+      </w:r>
+      <w:proofErr w:type="spellStart"/>
+      <w:r>
+        <w:t>search</w:t>
+      </w:r>
+      <w:proofErr w:type="spellEnd"/>
+      <w:r>
+        <w:t xml:space="preserve">. </w:t>
+      </w:r>
+    </w:p>
+    <w:p>
+      <w:pPr>
+        <w:pStyle w:val="berschrift3"/>
+      </w:pPr>
+      <w:bookmarkStart w:id="19" w:name="_Toc71033845"/>
+      <w:r>
+        <w:t>Baum</w:t>
+      </w:r>
+      <w:bookmarkEnd w:id="19"/>
+    </w:p>
+    <w:p>
+      <w:r>
+        <w:t>Das ist eine Datenstruktur, mit dem sich hierarchische Strukturen abbilden oder erstellen lassen. Dabei können ausgehend von der Wurzel mehrere gleichartige Objekte mit den Keys miteinander verkettet werden, sodass eine lineare Struktur einer Liste aufgebrochen wird und eine Verzweigung stattfindet. Da Bäume zu den meistverwendeten Datenstrukturen in der Informatik gehören, gibt es viele Spezialisierungen und Deutungen. (</w:t>
+      </w:r>
+      <w:hyperlink r:id="rId24" w:history="1">
+        <w:r>
+          <w:rPr>
+            <w:rStyle w:val="Hyperlink"/>
+          </w:rPr>
+          <w:t>https://de.wikipedia.org/wiki/Baum_(Datenstruktur)</w:t>
+        </w:r>
+      </w:hyperlink>
+      <w:r>
+        <w:t xml:space="preserve"> 04.05.2021 14:47 Uhr)</w:t>
+      </w:r>
+    </w:p>
+    <w:p>
+      <w:r>
+        <w:rPr>
+          <w:noProof/>
+        </w:rPr>
+        <w:drawing>
+          <wp:inline distT="0" distB="0" distL="0" distR="0" wp14:anchorId="2B612D63" wp14:editId="4A16FAB8">
+            <wp:extent cx="2937198" cy="1038225"/>
+            <wp:effectExtent l="0" t="0" r="0" b="0"/>
+            <wp:docPr id="9" name="Grafik 9"/>
+            <wp:cNvGraphicFramePr>
+              <a:graphicFrameLocks xmlns:a="http://schemas.openxmlformats.org/drawingml/2006/main" noChangeAspect="1"/>
+            </wp:cNvGraphicFramePr>
+            <a:graphic xmlns:a="http://schemas.openxmlformats.org/drawingml/2006/main">
+              <a:graphicData uri="http://schemas.openxmlformats.org/drawingml/2006/picture">
+                <pic:pic xmlns:pic="http://schemas.openxmlformats.org/drawingml/2006/picture">
+                  <pic:nvPicPr>
+                    <pic:cNvPr id="1" name=""/>
+                    <pic:cNvPicPr/>
+                  </pic:nvPicPr>
+                  <pic:blipFill>
+                    <a:blip r:embed="rId25"/>
+                    <a:stretch>
+                      <a:fillRect/>
+                    </a:stretch>
+                  </pic:blipFill>
+                  <pic:spPr>
+                    <a:xfrm>
+                      <a:off x="0" y="0"/>
+                      <a:ext cx="2957264" cy="1045318"/>
+                    </a:xfrm>
+                    <a:prstGeom prst="rect">
+                      <a:avLst/>
+                    </a:prstGeom>
+                  </pic:spPr>
+                </pic:pic>
+              </a:graphicData>
+            </a:graphic>
+          </wp:inline>
+        </w:drawing>
+      </w:r>
+    </w:p>
+    <w:p>
+      <w:pPr>
+        <w:pStyle w:val="berschrift4"/>
+      </w:pPr>
+      <w:r>
+        <w:t>Binär-Baum</w:t>
+      </w:r>
+    </w:p>
+    <w:p>
+      <w:r>
+        <w:t>Binärbäume sind in der Informatik die an der häufigsten verwendeten Unterart der Bäume. Im Gegensatz zu anderen Arten von Bäumen können die Knoten eines Binärbaumes nur höchstens zwei direkte Nachkommen haben.</w:t>
+      </w:r>
+      <w:r>
+        <w:t xml:space="preserve"> Meistens werden an den jeweiligen Verbindungen oder Pointern ordinäre Vergleiche verwendet, wie größer oder kleiner als der aktuelle Knoten.</w:t>
+      </w:r>
+    </w:p>
+    <w:p>
+      <w:r>
+        <w:rPr>
+          <w:noProof/>
+        </w:rPr>
+        <w:drawing>
+          <wp:inline distT="0" distB="0" distL="0" distR="0" wp14:anchorId="6E9D30D2" wp14:editId="1F66C92C">
+            <wp:extent cx="2916950" cy="1019175"/>
+            <wp:effectExtent l="0" t="0" r="0" b="0"/>
+            <wp:docPr id="10" name="Grafik 10"/>
+            <wp:cNvGraphicFramePr>
+              <a:graphicFrameLocks xmlns:a="http://schemas.openxmlformats.org/drawingml/2006/main" noChangeAspect="1"/>
+            </wp:cNvGraphicFramePr>
+            <a:graphic xmlns:a="http://schemas.openxmlformats.org/drawingml/2006/main">
+              <a:graphicData uri="http://schemas.openxmlformats.org/drawingml/2006/picture">
+                <pic:pic xmlns:pic="http://schemas.openxmlformats.org/drawingml/2006/picture">
+                  <pic:nvPicPr>
+                    <pic:cNvPr id="1" name=""/>
+                    <pic:cNvPicPr/>
+                  </pic:nvPicPr>
+                  <pic:blipFill>
+                    <a:blip r:embed="rId26"/>
+                    <a:stretch>
+                      <a:fillRect/>
+                    </a:stretch>
+                  </pic:blipFill>
+                  <pic:spPr>
+                    <a:xfrm>
+                      <a:off x="0" y="0"/>
+                      <a:ext cx="2963789" cy="1035541"/>
+                    </a:xfrm>
+                    <a:prstGeom prst="rect">
+                      <a:avLst/>
+                    </a:prstGeom>
+                  </pic:spPr>
+                </pic:pic>
+              </a:graphicData>
+            </a:graphic>
+          </wp:inline>
+        </w:drawing>
+      </w:r>
+    </w:p>
+    <w:p>
+      <w:r>
+        <w:lastRenderedPageBreak/>
+        <w:t xml:space="preserve">Die Binärsuche startet in der Wurzel – dem obersten Knoten - und folgt den Pointern zu den Kindern, den untergeordneten Knoten. Um diese Suche von der Fingersuche zu unterscheiden, nenne ich diese Suche Wurzelsuche. </w:t>
+      </w:r>
+    </w:p>
+    <w:p>
+      <w:r>
+        <w:t xml:space="preserve">Die Wurzelsuche hat eine </w:t>
+      </w:r>
+      <w:proofErr w:type="spellStart"/>
+      <w:r>
+        <w:t>Worst-case</w:t>
+      </w:r>
+      <w:proofErr w:type="spellEnd"/>
+      <w:r>
+        <w:t xml:space="preserve"> Laufzeit von O (log n), wobei n die Anzahl der Knoten ist. In meiner </w:t>
+      </w:r>
+      <w:proofErr w:type="spellStart"/>
+      <w:r>
+        <w:t>implementierung</w:t>
+      </w:r>
+      <w:proofErr w:type="spellEnd"/>
+      <w:r>
+        <w:t xml:space="preserve"> haben die Funktionen Insert und Delete eine </w:t>
+      </w:r>
+      <w:proofErr w:type="spellStart"/>
+      <w:r>
+        <w:t>Worst-case</w:t>
+      </w:r>
+      <w:proofErr w:type="spellEnd"/>
+      <w:r>
+        <w:t xml:space="preserve"> Laufzeit von O (1), wobei diesen beiden Operationen eine Suche vorgeschaltet ist.</w:t>
+      </w:r>
+    </w:p>
+    <w:p>
+      <w:pPr>
+        <w:pStyle w:val="berschrift4"/>
+      </w:pPr>
+      <w:r>
+        <w:t>Rot-Schwarz-Baum</w:t>
+      </w:r>
+    </w:p>
+    <w:p>
+      <w:r>
+        <w:t xml:space="preserve">Rotschwarz-Bäume sind eine spezielle Art der Binärbäume. Die enthaltenen Knoten werden je nach Ebene des Baumes entweder rot oder schwarz gefärbt. Diese </w:t>
+      </w:r>
+      <w:proofErr w:type="spellStart"/>
+      <w:r>
+        <w:t>Datenstrucktur</w:t>
+      </w:r>
+      <w:proofErr w:type="spellEnd"/>
+      <w:r>
+        <w:t xml:space="preserve"> hat den Vorteil, dass es einen </w:t>
+      </w:r>
+      <w:proofErr w:type="spellStart"/>
+      <w:r>
+        <w:t>Algorythnus</w:t>
+      </w:r>
+      <w:proofErr w:type="spellEnd"/>
+      <w:r>
+        <w:t xml:space="preserve"> der </w:t>
+      </w:r>
+      <w:proofErr w:type="spellStart"/>
+      <w:r>
+        <w:t>balancierung</w:t>
+      </w:r>
+      <w:proofErr w:type="spellEnd"/>
+      <w:r>
+        <w:t xml:space="preserve"> gibt, welcher die zusätzliche Information der </w:t>
+      </w:r>
+      <w:proofErr w:type="spellStart"/>
+      <w:r>
+        <w:t>unterscheidliochen</w:t>
+      </w:r>
+      <w:proofErr w:type="spellEnd"/>
+      <w:r>
+        <w:t xml:space="preserve"> Knotenfarben ausnutzt und </w:t>
+      </w:r>
+      <w:proofErr w:type="spellStart"/>
+      <w:r>
+        <w:t>deshlab</w:t>
+      </w:r>
+      <w:proofErr w:type="spellEnd"/>
+      <w:r>
+        <w:t xml:space="preserve"> schneller ist.</w:t>
+      </w:r>
+    </w:p>
+    <w:p>
+      <w:r>
+        <w:rPr>
+          <w:noProof/>
+        </w:rPr>
+        <w:drawing>
+          <wp:inline distT="0" distB="0" distL="0" distR="0" wp14:anchorId="45407194" wp14:editId="54521760">
+            <wp:extent cx="3181794" cy="1133633"/>
+            <wp:effectExtent l="0" t="0" r="0" b="9525"/>
+            <wp:docPr id="11" name="Grafik 11"/>
+            <wp:cNvGraphicFramePr>
+              <a:graphicFrameLocks xmlns:a="http://schemas.openxmlformats.org/drawingml/2006/main" noChangeAspect="1"/>
+            </wp:cNvGraphicFramePr>
+            <a:graphic xmlns:a="http://schemas.openxmlformats.org/drawingml/2006/main">
+              <a:graphicData uri="http://schemas.openxmlformats.org/drawingml/2006/picture">
+                <pic:pic xmlns:pic="http://schemas.openxmlformats.org/drawingml/2006/picture">
+                  <pic:nvPicPr>
+                    <pic:cNvPr id="1" name=""/>
+                    <pic:cNvPicPr/>
+                  </pic:nvPicPr>
+                  <pic:blipFill>
+                    <a:blip r:embed="rId27"/>
+                    <a:stretch>
+                      <a:fillRect/>
+                    </a:stretch>
+                  </pic:blipFill>
+                  <pic:spPr>
+                    <a:xfrm>
+                      <a:off x="0" y="0"/>
+                      <a:ext cx="3181794" cy="1133633"/>
+                    </a:xfrm>
+                    <a:prstGeom prst="rect">
+                      <a:avLst/>
+                    </a:prstGeom>
+                  </pic:spPr>
+                </pic:pic>
+              </a:graphicData>
+            </a:graphic>
+          </wp:inline>
+        </w:drawing>
+      </w:r>
+    </w:p>
+    <w:p>
+      <w:r>
+        <w:t>(</w:t>
+      </w:r>
+      <w:hyperlink r:id="rId28" w:history="1">
+        <w:r>
+          <w:rPr>
+            <w:rStyle w:val="Hyperlink"/>
+          </w:rPr>
+          <w:t>https://en.wikipedia.org/wiki/Red%E2%80%93black_tree</w:t>
+        </w:r>
+      </w:hyperlink>
+      <w:r>
+        <w:t xml:space="preserve"> 04.05.2021 15:06 Uhr)</w:t>
+      </w:r>
+    </w:p>
+    <w:p>
+      <w:pPr>
+        <w:pStyle w:val="berschrift3"/>
+      </w:pPr>
+      <w:bookmarkStart w:id="20" w:name="_Toc71033846"/>
+      <w:r>
+        <w:t>Skipliste</w:t>
+      </w:r>
+      <w:bookmarkEnd w:id="20"/>
+    </w:p>
+    <w:p/>
+    <w:p/>
+    <w:p>
+      <w:pPr>
+        <w:pStyle w:val="berschrift3"/>
+      </w:pPr>
+      <w:bookmarkStart w:id="21" w:name="_Toc71033847"/>
+      <w:r>
+        <w:t>Finger</w:t>
+      </w:r>
+      <w:bookmarkEnd w:id="21"/>
+    </w:p>
+    <w:p>
+      <w:r>
+        <w:t xml:space="preserve">Finger sind Pointer. In dieser Arbeit haben Finger die </w:t>
+      </w:r>
+      <w:proofErr w:type="gramStart"/>
+      <w:r>
+        <w:t>Besonderheit</w:t>
+      </w:r>
+      <w:proofErr w:type="gramEnd"/>
+      <w:r>
+        <w:t xml:space="preserve"> dass sie extern auf die jeweilige </w:t>
+      </w:r>
+      <w:proofErr w:type="spellStart"/>
+      <w:r>
+        <w:t>Datenstrucktur</w:t>
+      </w:r>
+      <w:proofErr w:type="spellEnd"/>
+      <w:r>
+        <w:t xml:space="preserve"> </w:t>
+      </w:r>
+    </w:p>
+    <w:p>
+      <w:pPr>
+        <w:pStyle w:val="berschrift3"/>
+      </w:pPr>
+      <w:bookmarkStart w:id="22" w:name="_Toc71033848"/>
+      <w:proofErr w:type="spellStart"/>
+      <w:r>
+        <w:t>Fingersearch</w:t>
+      </w:r>
+      <w:proofErr w:type="spellEnd"/>
+      <w:r>
+        <w:t xml:space="preserve"> und Fingersuche</w:t>
       </w:r>
       <w:bookmarkEnd w:id="22"/>
     </w:p>
@@ -10238,6 +9422,7 @@
           <w:docPartUnique/>
         </w:docPartObj>
       </w:sdtPr>
+      <w:sdtEndPr/>
       <w:sdtContent>
         <w:p>
           <w:pPr>
@@ -10258,6 +9443,7 @@
             <w:id w:val="111145805"/>
             <w:bibliography/>
           </w:sdtPr>
+          <w:sdtEndPr/>
           <w:sdtContent>
             <w:p>
               <w:pPr>
@@ -10641,6 +9827,7 @@
         <w:docPartUnique/>
       </w:docPartObj>
     </w:sdtPr>
+    <w:sdtEndPr/>
     <w:sdtContent>
       <w:p>
         <w:pPr>
@@ -10680,6 +9867,7 @@
         <w:docPartUnique/>
       </w:docPartObj>
     </w:sdtPr>
+    <w:sdtEndPr/>
     <w:sdtContent>
       <w:p>
         <w:pPr>
@@ -10741,6 +9929,7 @@
         <w:docPartUnique/>
       </w:docPartObj>
     </w:sdtPr>
+    <w:sdtEndPr/>
     <w:sdtContent>
       <w:p>
         <w:pPr>
@@ -10781,6 +9970,7 @@
         <w:docPartUnique/>
       </w:docPartObj>
     </w:sdtPr>
+    <w:sdtEndPr/>
     <w:sdtContent>
       <w:p>
         <w:pPr>
@@ -12786,6 +11976,7 @@
   <w:style w:type="character" w:default="1" w:styleId="Absatz-Standardschriftart">
     <w:name w:val="Default Paragraph Font"/>
     <w:uiPriority w:val="1"/>
+    <w:semiHidden/>
     <w:unhideWhenUsed/>
   </w:style>
   <w:style w:type="table" w:default="1" w:styleId="NormaleTabelle">

</xml_diff>

<commit_message>
- new ssh test
</commit_message>
<xml_diff>
--- a/inBearbeitung_schriftlicheArbeit.docx
+++ b/inBearbeitung_schriftlicheArbeit.docx
@@ -16470,7 +16470,19 @@
         <w:t>.</w:t>
       </w:r>
     </w:p>
-    <w:p/>
+    <w:p>
+      <w:r>
+        <w:t xml:space="preserve">Eine Möglichkeit dem </w:t>
+      </w:r>
+      <w:proofErr w:type="spellStart"/>
+      <w:r>
+        <w:t>zubegegnen</w:t>
+      </w:r>
+      <w:proofErr w:type="spellEnd"/>
+      <w:r>
+        <w:t xml:space="preserve"> wäre es mein Code auf Linux Ubuntu laufen zulassen.</w:t>
+      </w:r>
+    </w:p>
     <w:p>
       <w:pPr>
         <w:pStyle w:val="berschrift1"/>
@@ -16494,10 +16506,714 @@
       <w:bookmarkStart w:id="35" w:name="_Toc75205159"/>
       <w:r>
         <w:lastRenderedPageBreak/>
-        <w:t>Einordnung der Ergebnisse anhand des Forschungsstandes</w:t>
+        <w:t xml:space="preserve">Einordnung der Ergebnisse </w:t>
+      </w:r>
+      <w:r>
+        <w:t>A</w:t>
+      </w:r>
+      <w:r>
+        <w:t>nhand des Forschungsstandes</w:t>
       </w:r>
       <w:bookmarkEnd w:id="35"/>
     </w:p>
+    <w:p>
+      <w:r>
+        <w:t>Im Prinzip habe ich in meiner Arbeit keinen wes</w:t>
+      </w:r>
+      <w:r>
+        <w:t>e</w:t>
+      </w:r>
+      <w:r>
+        <w:t xml:space="preserve">ntlichen </w:t>
+      </w:r>
+      <w:r>
+        <w:t xml:space="preserve">neuen </w:t>
+      </w:r>
+      <w:r>
+        <w:t>Beitrag zu</w:t>
+      </w:r>
+      <w:r>
+        <w:t>r</w:t>
+      </w:r>
+      <w:r>
+        <w:t xml:space="preserve"> aktuellen Forschung beigetragen. </w:t>
+      </w:r>
+    </w:p>
+    <w:p>
+      <w:pPr>
+        <w:pStyle w:val="berschrift3"/>
+      </w:pPr>
+      <w:r>
+        <w:t>Einfache Antwort auf Anzahl der Finger</w:t>
+      </w:r>
+    </w:p>
+    <w:p>
+      <w:r>
+        <w:t xml:space="preserve">Ich habe auch keine theoretische Abhandlung gefunden, die sich </w:t>
+      </w:r>
+      <w:proofErr w:type="spellStart"/>
+      <w:r>
+        <w:t>explizipt</w:t>
+      </w:r>
+      <w:proofErr w:type="spellEnd"/>
+      <w:r>
+        <w:t xml:space="preserve"> mit der Anzahl von Fingern bei einer Fingersuche beschäftigt. </w:t>
+      </w:r>
+      <w:r>
+        <w:t>Lediglich eine Arbeit die sich mit einer Umdeutung der Finger beschäftigt: k-Server-Problem.</w:t>
+      </w:r>
+    </w:p>
+    <w:p>
+      <w:r>
+        <w:t xml:space="preserve">Mit meiner Arbeit habe ich </w:t>
+      </w:r>
+      <w:r>
+        <w:t>ein</w:t>
+      </w:r>
+      <w:r>
+        <w:t>en</w:t>
+      </w:r>
+      <w:r>
+        <w:t xml:space="preserve"> einfache</w:t>
+      </w:r>
+      <w:r>
+        <w:t>n</w:t>
+      </w:r>
+      <w:r>
+        <w:t xml:space="preserve"> Weg</w:t>
+      </w:r>
+      <w:r>
+        <w:t xml:space="preserve"> gezeigt</w:t>
+      </w:r>
+      <w:r>
+        <w:t>,</w:t>
+      </w:r>
+      <w:r>
+        <w:t xml:space="preserve"> um die Anzahl der Finger </w:t>
+      </w:r>
+      <w:r>
+        <w:t xml:space="preserve">nicht zu groß werden zu lassen – natürlich nur für Bäume. </w:t>
+      </w:r>
+      <w:proofErr w:type="spellStart"/>
+      <w:r>
+        <w:t>Allerdigs</w:t>
+      </w:r>
+      <w:proofErr w:type="spellEnd"/>
+      <w:r>
+        <w:t xml:space="preserve"> ist diese Art der Abschätzung auch für andere </w:t>
+      </w:r>
+      <w:proofErr w:type="spellStart"/>
+      <w:r>
+        <w:t>Datenstruckturen</w:t>
+      </w:r>
+      <w:proofErr w:type="spellEnd"/>
+      <w:r>
+        <w:t xml:space="preserve"> geeignet.</w:t>
+      </w:r>
+    </w:p>
+    <w:p>
+      <w:pPr>
+        <w:pStyle w:val="berschrift3"/>
+      </w:pPr>
+      <w:r>
+        <w:t>Separierung des Zweck</w:t>
+      </w:r>
+      <w:r>
+        <w:t>s</w:t>
+      </w:r>
+      <w:r>
+        <w:t xml:space="preserve"> der Finger</w:t>
+      </w:r>
+    </w:p>
+    <w:p>
+      <w:r>
+        <w:t>Es gibt</w:t>
+      </w:r>
+      <w:r>
+        <w:t xml:space="preserve"> einige </w:t>
+      </w:r>
+      <w:r>
+        <w:t xml:space="preserve">modernere </w:t>
+      </w:r>
+      <w:r>
+        <w:t xml:space="preserve">Arbeiten, die von den Vorteilen der </w:t>
+      </w:r>
+      <w:proofErr w:type="spellStart"/>
+      <w:r>
+        <w:t>Splaytrees</w:t>
+      </w:r>
+      <w:proofErr w:type="spellEnd"/>
+      <w:r>
+        <w:t xml:space="preserve"> für gewisse Anwendungen berichten. In diesen Anwendungen werden </w:t>
+      </w:r>
+      <w:proofErr w:type="spellStart"/>
+      <w:r>
+        <w:t>Splaytrees</w:t>
+      </w:r>
+      <w:proofErr w:type="spellEnd"/>
+      <w:r>
+        <w:t xml:space="preserve"> gleichgesetzt mit der Fingersuche – was meiner Meinung nach zu einschränkend für die Fingersuche und auch für die </w:t>
+      </w:r>
+      <w:proofErr w:type="spellStart"/>
+      <w:r>
+        <w:t>Splaytrees</w:t>
+      </w:r>
+      <w:proofErr w:type="spellEnd"/>
+      <w:r>
+        <w:t xml:space="preserve"> ist.</w:t>
+      </w:r>
+    </w:p>
+    <w:p>
+      <w:r>
+        <w:t xml:space="preserve">In meinem </w:t>
+      </w:r>
+      <w:r>
+        <w:t xml:space="preserve">kleinen </w:t>
+      </w:r>
+      <w:r>
+        <w:t xml:space="preserve">Model– wie in der Softwaretechnik üblich – </w:t>
+      </w:r>
+      <w:r>
+        <w:t xml:space="preserve">wird </w:t>
+      </w:r>
+      <w:r>
+        <w:t>für jede funktionale Anforderung ein einzelnes Objekt geschaffen. Es spi</w:t>
+      </w:r>
+      <w:r>
+        <w:t>e</w:t>
+      </w:r>
+      <w:r>
+        <w:t xml:space="preserve">lt meiner </w:t>
+      </w:r>
+      <w:proofErr w:type="spellStart"/>
+      <w:r>
+        <w:t>m</w:t>
+      </w:r>
+      <w:r>
+        <w:t>einung</w:t>
+      </w:r>
+      <w:r>
+        <w:t>nach</w:t>
+      </w:r>
+      <w:proofErr w:type="spellEnd"/>
+      <w:r>
+        <w:t xml:space="preserve"> eine Rolle</w:t>
+      </w:r>
+      <w:r>
+        <w:t xml:space="preserve"> gerade bei Anwendungen der Fingersuche, dass man die Verwaltung </w:t>
+      </w:r>
+      <w:r>
+        <w:t xml:space="preserve">der Finger </w:t>
+      </w:r>
+      <w:r>
+        <w:t xml:space="preserve">und Teilabschnitte der Suche klar von </w:t>
+      </w:r>
+      <w:proofErr w:type="spellStart"/>
+      <w:r>
+        <w:t>einenader</w:t>
+      </w:r>
+      <w:proofErr w:type="spellEnd"/>
+      <w:r>
+        <w:t xml:space="preserve"> abtrennt. Denn nur durch die Trennung kann man einzelne Schritte optimierter gestalten und neu zusammensetzen</w:t>
+      </w:r>
+      <w:r>
+        <w:t xml:space="preserve"> – vor allem wenn man aus dem Gebiet der Finger nur die Fingersuche verwenden möchte.</w:t>
+      </w:r>
+    </w:p>
+    <w:p>
+      <w:r>
+        <w:t xml:space="preserve">Ich sehe aber gleichzeitig, dass in älteren Arbeiten aus den 80er Jahren diese Trennung nicht vorgenommen wurde und man versucht hat einen Vorteil durch die Finger z.B. für Baumrotationen, </w:t>
+      </w:r>
+      <w:proofErr w:type="spellStart"/>
+      <w:r>
+        <w:t>Treejoins</w:t>
+      </w:r>
+      <w:proofErr w:type="spellEnd"/>
+      <w:r>
+        <w:t xml:space="preserve"> und andere Aufwändige Baumoperationen zu nutzen. </w:t>
+      </w:r>
+    </w:p>
+    <w:p>
+      <w:r>
+        <w:lastRenderedPageBreak/>
+        <w:t xml:space="preserve">Ich denke jedoch, dass dieses Gebiet ausreichend erforscht </w:t>
+      </w:r>
+      <w:r>
+        <w:t>ist, und</w:t>
+      </w:r>
+      <w:r>
+        <w:t xml:space="preserve"> ich sehe im Gegenteil, </w:t>
+      </w:r>
+    </w:p>
+    <w:p/>
+    <w:p>
+      <w:r>
+        <w:t>Meiner Meinung nach</w:t>
+      </w:r>
+      <w:r>
+        <w:t>,</w:t>
+      </w:r>
+      <w:r>
+        <w:t xml:space="preserve"> sollte man immer klar trennen </w:t>
+      </w:r>
+      <w:r>
+        <w:t>aus welchem Grund</w:t>
+      </w:r>
+      <w:r>
+        <w:t xml:space="preserve"> man die Finger verwenden möchte</w:t>
+      </w:r>
+      <w:r>
+        <w:t xml:space="preserve">, um besser </w:t>
+      </w:r>
+      <w:proofErr w:type="spellStart"/>
+      <w:r>
+        <w:t>zusuchen</w:t>
+      </w:r>
+      <w:proofErr w:type="spellEnd"/>
+      <w:r>
+        <w:t xml:space="preserve">, um bessere </w:t>
+      </w:r>
+      <w:proofErr w:type="spellStart"/>
+      <w:r>
+        <w:t>balacierungs</w:t>
+      </w:r>
+      <w:proofErr w:type="spellEnd"/>
+      <w:r>
+        <w:t xml:space="preserve">-Operationen durchführen zu können oder um beide Effekte gleichzeitig zu nutzen? </w:t>
+      </w:r>
+    </w:p>
+    <w:p>
+      <w:r>
+        <w:t xml:space="preserve">Die neueren Arbeiten zu dem Thema versuchen sich nur auf die Suche </w:t>
+      </w:r>
+      <w:proofErr w:type="spellStart"/>
+      <w:r>
+        <w:t>zukonzetrieren</w:t>
+      </w:r>
+      <w:proofErr w:type="spellEnd"/>
+      <w:r>
+        <w:t>. Ich denke</w:t>
+      </w:r>
+      <w:r>
+        <w:t>,</w:t>
+      </w:r>
+      <w:r>
+        <w:t xml:space="preserve"> wenn </w:t>
+      </w:r>
+      <w:r>
+        <w:t xml:space="preserve">nur </w:t>
+      </w:r>
+      <w:r>
+        <w:t xml:space="preserve">einer der </w:t>
+      </w:r>
+      <w:r>
+        <w:t xml:space="preserve">vielseitig zugeschriebenen </w:t>
+      </w:r>
+      <w:r>
+        <w:t xml:space="preserve">Zwecke der Finger </w:t>
+      </w:r>
+      <w:r>
+        <w:t>verwendet wird</w:t>
+      </w:r>
+      <w:r>
+        <w:t xml:space="preserve">, gibt es keinen Grund </w:t>
+      </w:r>
+      <w:r>
+        <w:t>zu vermischen,</w:t>
+      </w:r>
+      <w:r>
+        <w:t xml:space="preserve"> </w:t>
+      </w:r>
+      <w:r>
+        <w:t xml:space="preserve">ob es </w:t>
+      </w:r>
+      <w:r>
+        <w:t xml:space="preserve">sich </w:t>
+      </w:r>
+      <w:r>
+        <w:t xml:space="preserve">um </w:t>
+      </w:r>
+      <w:r>
+        <w:t xml:space="preserve">Suchen </w:t>
+      </w:r>
+      <w:r>
+        <w:t xml:space="preserve">mit </w:t>
+      </w:r>
+      <w:r>
+        <w:t>Datenstruktur</w:t>
+      </w:r>
+      <w:r>
+        <w:t>en</w:t>
+      </w:r>
+      <w:r>
+        <w:t xml:space="preserve"> </w:t>
+      </w:r>
+      <w:r>
+        <w:t>handelt</w:t>
+      </w:r>
+      <w:r>
+        <w:t xml:space="preserve"> oder ob man nicht größer denken könnte mit Finger-Suchen </w:t>
+      </w:r>
+      <w:r>
+        <w:t xml:space="preserve">– wie am Beispiel von </w:t>
+      </w:r>
+      <w:proofErr w:type="spellStart"/>
+      <w:r>
+        <w:t>Splaytrees</w:t>
+      </w:r>
+      <w:proofErr w:type="spellEnd"/>
+      <w:r>
+        <w:t xml:space="preserve">. </w:t>
+      </w:r>
+      <w:r>
+        <w:t>Es is</w:t>
+      </w:r>
+      <w:r>
+        <w:t>t schade</w:t>
+      </w:r>
+      <w:r>
+        <w:t xml:space="preserve">, dass es trotzdem stattfindet, denn so werden schwammige Begriffe </w:t>
+      </w:r>
+      <w:proofErr w:type="spellStart"/>
+      <w:r>
+        <w:t>ethabliert</w:t>
+      </w:r>
+      <w:proofErr w:type="spellEnd"/>
+      <w:r>
+        <w:t xml:space="preserve"> und vielleicht die vollen Potenziale der Finger u.U. übersehen.</w:t>
+      </w:r>
+    </w:p>
+    <w:p>
+      <w:r>
+        <w:t xml:space="preserve">Vielleicht gibt es in Zukunft mehr </w:t>
+      </w:r>
+      <w:proofErr w:type="spellStart"/>
+      <w:r>
+        <w:t>Datenstruckturen</w:t>
+      </w:r>
+      <w:proofErr w:type="spellEnd"/>
+      <w:r>
+        <w:t xml:space="preserve">, welche heuristische Methoden für die Datenverwaltung einsetzen, dann macht es in meinen Augen noch viel mehr Sinn das Fingermanagement und auch die </w:t>
+      </w:r>
+      <w:proofErr w:type="spellStart"/>
+      <w:r>
+        <w:t>Hauptdatenstrucktur</w:t>
+      </w:r>
+      <w:proofErr w:type="spellEnd"/>
+      <w:r>
+        <w:t xml:space="preserve"> von einender </w:t>
+      </w:r>
+      <w:proofErr w:type="spellStart"/>
+      <w:r>
+        <w:t>zutrennen</w:t>
+      </w:r>
+      <w:proofErr w:type="spellEnd"/>
+      <w:r>
+        <w:t xml:space="preserve"> und auch getrennt </w:t>
+      </w:r>
+      <w:proofErr w:type="spellStart"/>
+      <w:r>
+        <w:t>zubetrachten</w:t>
+      </w:r>
+      <w:proofErr w:type="spellEnd"/>
+      <w:r>
+        <w:t>.</w:t>
+      </w:r>
+      <w:r>
+        <w:t xml:space="preserve"> Und vielleicht kann man im zweiten Schritt dann auch die Nützlichkeit der Finger für besonders </w:t>
+      </w:r>
+      <w:proofErr w:type="spellStart"/>
+      <w:r>
+        <w:t>konstenintensive</w:t>
+      </w:r>
+      <w:proofErr w:type="spellEnd"/>
+      <w:r>
+        <w:t xml:space="preserve"> Operationen </w:t>
+      </w:r>
+      <w:r>
+        <w:t xml:space="preserve">wie </w:t>
+      </w:r>
+      <w:proofErr w:type="spellStart"/>
+      <w:r>
+        <w:t>Balancierungen</w:t>
+      </w:r>
+      <w:proofErr w:type="spellEnd"/>
+      <w:r>
+        <w:t xml:space="preserve">, </w:t>
+      </w:r>
+      <w:proofErr w:type="spellStart"/>
+      <w:r>
+        <w:t>Joins</w:t>
+      </w:r>
+      <w:proofErr w:type="spellEnd"/>
+      <w:r>
+        <w:t xml:space="preserve"> usw. </w:t>
+      </w:r>
+      <w:r>
+        <w:t>betrachten?</w:t>
+      </w:r>
+    </w:p>
+    <w:p>
+      <w:r>
+        <w:t xml:space="preserve">Ich kann nicht in die Zukunft sehen, aber denkbar wäre </w:t>
+      </w:r>
+      <w:proofErr w:type="spellStart"/>
+      <w:r>
+        <w:t>z.b.</w:t>
+      </w:r>
+      <w:proofErr w:type="spellEnd"/>
+      <w:r>
+        <w:t xml:space="preserve"> eine Skipliste welche durch ein </w:t>
+      </w:r>
+      <w:proofErr w:type="spellStart"/>
+      <w:r>
+        <w:t>Splaytree</w:t>
+      </w:r>
+      <w:proofErr w:type="spellEnd"/>
+      <w:r>
+        <w:t xml:space="preserve"> optimaler durchsucht werden kann. Wenn man in so einer </w:t>
+      </w:r>
+      <w:proofErr w:type="spellStart"/>
+      <w:r>
+        <w:t>Konstrucktion</w:t>
+      </w:r>
+      <w:proofErr w:type="spellEnd"/>
+      <w:r>
+        <w:t xml:space="preserve"> nicht die Fingersuche klar von der </w:t>
+      </w:r>
+      <w:proofErr w:type="spellStart"/>
+      <w:r>
+        <w:t>Hauptdatenstrucktur</w:t>
+      </w:r>
+      <w:proofErr w:type="spellEnd"/>
+      <w:r>
+        <w:t xml:space="preserve"> trennt, kann man meiner Meinung nach, nicht </w:t>
+      </w:r>
+      <w:proofErr w:type="spellStart"/>
+      <w:r>
+        <w:t>zuviel</w:t>
+      </w:r>
+      <w:proofErr w:type="spellEnd"/>
+      <w:r>
+        <w:t xml:space="preserve"> </w:t>
+      </w:r>
+      <w:r>
+        <w:t xml:space="preserve">bei der Such </w:t>
+      </w:r>
+      <w:proofErr w:type="spellStart"/>
+      <w:r>
+        <w:t>o</w:t>
+      </w:r>
+      <w:r>
+        <w:t>ptimiren</w:t>
+      </w:r>
+      <w:proofErr w:type="spellEnd"/>
+      <w:r>
+        <w:t xml:space="preserve">, </w:t>
+      </w:r>
+      <w:r>
+        <w:t>allein</w:t>
+      </w:r>
+      <w:r>
+        <w:t xml:space="preserve"> schon, weil man nicht genau sagen kann, </w:t>
+      </w:r>
+      <w:r>
+        <w:t>in</w:t>
+      </w:r>
+      <w:r>
+        <w:t xml:space="preserve"> welcher </w:t>
+      </w:r>
+      <w:proofErr w:type="spellStart"/>
+      <w:r>
+        <w:t>Datenstrucktur</w:t>
+      </w:r>
+      <w:proofErr w:type="spellEnd"/>
+      <w:r>
+        <w:t xml:space="preserve"> ein statistisch</w:t>
+      </w:r>
+      <w:r>
+        <w:t xml:space="preserve">er </w:t>
+      </w:r>
+      <w:r>
+        <w:t>Effekt auftritt und ob dieser nicht zufällig verstärkt oder im Gegenteil kompensiert wurde</w:t>
+      </w:r>
+      <w:r>
+        <w:t xml:space="preserve">? Dennoch ein Grund für die Nutzung dieser Konstruktion wäre, dass die Skipliste sich niemals neu organisieren müsste und die Fingersuche sich selbst optimierend verhält – eine praktische wartungsarme Konstruktion. Auch, dass nur die Fingersuche im Cache </w:t>
+      </w:r>
+      <w:proofErr w:type="spellStart"/>
+      <w:r>
+        <w:t>zuverorten</w:t>
+      </w:r>
+      <w:proofErr w:type="spellEnd"/>
+      <w:r>
+        <w:t xml:space="preserve"> wäre und die eigentliche Skipliste z.B. im Speicher liegt, ist ein Vorteil für besonders große </w:t>
+      </w:r>
+      <w:proofErr w:type="spellStart"/>
+      <w:r>
+        <w:t>Datenstruckturen</w:t>
+      </w:r>
+      <w:proofErr w:type="spellEnd"/>
+      <w:r>
+        <w:t xml:space="preserve">. </w:t>
+      </w:r>
+    </w:p>
+    <w:p>
+      <w:r>
+        <w:lastRenderedPageBreak/>
+        <w:t xml:space="preserve">Anhand meines Models kann man sich auch überlegen, dass die Finger an sich </w:t>
+      </w:r>
+      <w:r>
+        <w:t xml:space="preserve">schon </w:t>
+      </w:r>
+      <w:r>
+        <w:t xml:space="preserve">die genutzte meta-Information des </w:t>
+      </w:r>
+      <w:proofErr w:type="spellStart"/>
+      <w:r>
+        <w:t>zuverwaltenden</w:t>
+      </w:r>
+      <w:proofErr w:type="spellEnd"/>
+      <w:r>
+        <w:t xml:space="preserve"> Datensatzes sind. Man kann den </w:t>
+      </w:r>
+      <w:proofErr w:type="spellStart"/>
+      <w:r>
+        <w:t>Datenstruckturen</w:t>
+      </w:r>
+      <w:proofErr w:type="spellEnd"/>
+      <w:r>
+        <w:t xml:space="preserve"> wie </w:t>
+      </w:r>
+      <w:proofErr w:type="spellStart"/>
+      <w:r>
+        <w:t>Lazy</w:t>
+      </w:r>
+      <w:proofErr w:type="spellEnd"/>
+      <w:r>
+        <w:t xml:space="preserve">-Finger oder </w:t>
+      </w:r>
+      <w:proofErr w:type="spellStart"/>
+      <w:r>
+        <w:t>Splaytrees</w:t>
+      </w:r>
+      <w:proofErr w:type="spellEnd"/>
+      <w:r>
+        <w:t xml:space="preserve"> </w:t>
+      </w:r>
+      <w:r>
+        <w:t xml:space="preserve">überlassen </w:t>
+      </w:r>
+      <w:r>
+        <w:t xml:space="preserve">dieses </w:t>
+      </w:r>
+      <w:r>
+        <w:t>W</w:t>
+      </w:r>
+      <w:r>
+        <w:t xml:space="preserve">issen </w:t>
+      </w:r>
+      <w:r>
+        <w:t>zu extrahieren o</w:t>
+      </w:r>
+      <w:r>
+        <w:t>der man überlegt sich selbst</w:t>
+      </w:r>
+      <w:r>
+        <w:t xml:space="preserve"> </w:t>
+      </w:r>
+      <w:r>
+        <w:t xml:space="preserve">im </w:t>
+      </w:r>
+      <w:r>
+        <w:t>V</w:t>
+      </w:r>
+      <w:r>
+        <w:t xml:space="preserve">orfeld, was genau die Daten auszeichnet und an welcher Stelle besondere </w:t>
+      </w:r>
+      <w:r>
+        <w:t>Cluster</w:t>
+      </w:r>
+      <w:r>
+        <w:t xml:space="preserve"> auftreten</w:t>
+      </w:r>
+      <w:r>
+        <w:t xml:space="preserve">, vielleicht kommt man auch zu der </w:t>
+      </w:r>
+      <w:proofErr w:type="spellStart"/>
+      <w:r>
+        <w:t>Erkenntniss</w:t>
+      </w:r>
+      <w:proofErr w:type="spellEnd"/>
+      <w:r>
+        <w:t xml:space="preserve"> Datenbanken dahingehend </w:t>
+      </w:r>
+      <w:proofErr w:type="spellStart"/>
+      <w:r>
+        <w:t>zustrukturiern</w:t>
+      </w:r>
+      <w:proofErr w:type="spellEnd"/>
+      <w:r>
+        <w:t xml:space="preserve">, dass man gleich die Option der Fingersuche mitdenkt. </w:t>
+      </w:r>
+    </w:p>
+    <w:p/>
+    <w:p>
+      <w:pPr>
+        <w:pStyle w:val="berschrift3"/>
+      </w:pPr>
+      <w:r>
+        <w:t>Nachrüstung für alte Datenablagen</w:t>
+      </w:r>
+    </w:p>
+    <w:p>
+      <w:r>
+        <w:t xml:space="preserve">Ich würde gerne an dieser Stelle erwähnen, dass die </w:t>
+      </w:r>
+      <w:r>
+        <w:t xml:space="preserve">Fingersuche </w:t>
+      </w:r>
+      <w:r>
+        <w:t xml:space="preserve">wie sie in meinem Model vorgestellt ist, eigentlich eine einfache Art ist </w:t>
+      </w:r>
+      <w:proofErr w:type="spellStart"/>
+      <w:r>
+        <w:t>Datenstruckturen</w:t>
+      </w:r>
+      <w:proofErr w:type="spellEnd"/>
+      <w:r>
+        <w:t xml:space="preserve">, egal welcher Art, nachzurüsten. Man hat eine externe </w:t>
+      </w:r>
+      <w:proofErr w:type="spellStart"/>
+      <w:r>
+        <w:t>Datenstrucktur</w:t>
+      </w:r>
+      <w:proofErr w:type="spellEnd"/>
+      <w:r>
+        <w:t xml:space="preserve">, die man nur anzubinden braucht und schon hat man eine mehr oder minder starke </w:t>
+      </w:r>
+      <w:proofErr w:type="spellStart"/>
+      <w:r>
+        <w:t>Beschläunigung</w:t>
+      </w:r>
+      <w:proofErr w:type="spellEnd"/>
+      <w:r>
+        <w:t xml:space="preserve"> bei oft </w:t>
+      </w:r>
+      <w:proofErr w:type="spellStart"/>
+      <w:r>
+        <w:t>genutzen</w:t>
+      </w:r>
+      <w:proofErr w:type="spellEnd"/>
+      <w:r>
+        <w:t xml:space="preserve"> Gebieten.</w:t>
+      </w:r>
+    </w:p>
+    <w:p>
+      <w:r>
+        <w:t>123</w:t>
+      </w:r>
+    </w:p>
+    <w:p/>
     <w:p/>
     <w:p>
       <w:pPr>

</xml_diff>

<commit_message>
Counternodes Diagramme sind da
</commit_message>
<xml_diff>
--- a/inBearbeitung_schriftlicheArbeit.docx
+++ b/inBearbeitung_schriftlicheArbeit.docx
@@ -17208,11 +17208,7 @@
         <w:t xml:space="preserve"> Gebieten.</w:t>
       </w:r>
     </w:p>
-    <w:p>
-      <w:r>
-        <w:t>123</w:t>
-      </w:r>
-    </w:p>
+    <w:p/>
     <w:p/>
     <w:p/>
     <w:p>

</xml_diff>

<commit_message>
- bitten min-Max fingersearch genauer ansehen
</commit_message>
<xml_diff>
--- a/inBearbeitung_schriftlicheArbeit.docx
+++ b/inBearbeitung_schriftlicheArbeit.docx
@@ -5155,16 +5155,31 @@
       <w:pPr>
         <w:spacing w:line="480" w:lineRule="auto"/>
       </w:pPr>
-      <w:fldSimple w:instr=" TOC \h \z \c &quot;Tabelle&quot; ">
-        <w:r>
-          <w:rPr>
-            <w:b/>
-            <w:bCs/>
-            <w:noProof/>
-          </w:rPr>
-          <w:t>Es konnten keine Einträge für ein Abbildungsverzeichnis gefunden werden.</w:t>
-        </w:r>
-      </w:fldSimple>
+      <w:r>
+        <w:fldChar w:fldCharType="begin"/>
+      </w:r>
+      <w:r>
+        <w:instrText xml:space="preserve"> TOC \h \z \c "Tabelle" </w:instrText>
+      </w:r>
+      <w:r>
+        <w:fldChar w:fldCharType="separate"/>
+      </w:r>
+      <w:r>
+        <w:rPr>
+          <w:b/>
+          <w:bCs/>
+          <w:noProof/>
+        </w:rPr>
+        <w:t>Es konnten keine Einträge für ein Abbildungsverzeichnis gefunden werden.</w:t>
+      </w:r>
+      <w:r>
+        <w:rPr>
+          <w:b/>
+          <w:bCs/>
+          <w:noProof/>
+        </w:rPr>
+        <w:fldChar w:fldCharType="end"/>
+      </w:r>
     </w:p>
     <w:p>
       <w:pPr>
@@ -9995,6 +10010,7 @@
           <w:id w:val="-1821579365"/>
           <w:citation/>
         </w:sdtPr>
+        <w:sdtEndPr/>
         <w:sdtContent>
           <w:r>
             <w:fldChar w:fldCharType="begin"/>
@@ -10220,6 +10236,11 @@
           <w:id w:val="939256745"/>
           <w:citation/>
         </w:sdtPr>
+        <w:sdtEndPr>
+          <w:rPr>
+            <w:rStyle w:val="Hyperlink"/>
+          </w:rPr>
+        </w:sdtEndPr>
         <w:sdtContent>
           <w:r>
             <w:rPr>
@@ -10531,6 +10552,7 @@
           <w:id w:val="-971744529"/>
           <w:citation/>
         </w:sdtPr>
+        <w:sdtEndPr/>
         <w:sdtContent>
           <w:r>
             <w:fldChar w:fldCharType="begin"/>
@@ -10724,6 +10746,7 @@
           <w:id w:val="-828668744"/>
           <w:citation/>
         </w:sdtPr>
+        <w:sdtEndPr/>
         <w:sdtContent>
           <w:r>
             <w:fldChar w:fldCharType="begin"/>
@@ -10901,6 +10924,7 @@
           <w:id w:val="-1951696941"/>
           <w:citation/>
         </w:sdtPr>
+        <w:sdtEndPr/>
         <w:sdtContent>
           <w:r>
             <w:fldChar w:fldCharType="begin"/>
@@ -11088,6 +11112,7 @@
           <w:id w:val="-676114706"/>
           <w:citation/>
         </w:sdtPr>
+        <w:sdtEndPr/>
         <w:sdtContent>
           <w:r>
             <w:fldChar w:fldCharType="begin"/>
@@ -11410,6 +11435,7 @@
           <w:id w:val="1446588788"/>
           <w:citation/>
         </w:sdtPr>
+        <w:sdtEndPr/>
         <w:sdtContent>
           <w:r>
             <w:fldChar w:fldCharType="begin"/>
@@ -11599,6 +11625,7 @@
           <w:id w:val="1525826779"/>
           <w:citation/>
         </w:sdtPr>
+        <w:sdtEndPr/>
         <w:sdtContent>
           <w:r>
             <w:fldChar w:fldCharType="begin"/>
@@ -11660,6 +11687,7 @@
           <w:id w:val="-993642648"/>
           <w:citation/>
         </w:sdtPr>
+        <w:sdtEndPr/>
         <w:sdtContent>
           <w:r>
             <w:fldChar w:fldCharType="begin"/>
@@ -11843,6 +11871,7 @@
           <w:id w:val="620421445"/>
           <w:citation/>
         </w:sdtPr>
+        <w:sdtEndPr/>
         <w:sdtContent>
           <w:r>
             <w:fldChar w:fldCharType="begin"/>
@@ -11951,6 +11980,7 @@
           <w:id w:val="891997017"/>
           <w:citation/>
         </w:sdtPr>
+        <w:sdtEndPr/>
         <w:sdtContent>
           <w:r>
             <w:fldChar w:fldCharType="begin"/>
@@ -12016,14 +12046,12 @@
           <w:id w:val="-138343392"/>
           <w:citation/>
         </w:sdtPr>
+        <w:sdtEndPr/>
         <w:sdtContent>
           <w:r>
             <w:fldChar w:fldCharType="begin"/>
           </w:r>
           <w:r>
-            <w:rPr>
-              <w:lang w:val="en-US"/>
-            </w:rPr>
             <w:instrText xml:space="preserve"> CITATION Wik211 \l 1033 </w:instrText>
           </w:r>
           <w:r>
@@ -12147,6 +12175,7 @@
           <w:id w:val="-1625221956"/>
           <w:citation/>
         </w:sdtPr>
+        <w:sdtEndPr/>
         <w:sdtContent>
           <w:r>
             <w:fldChar w:fldCharType="begin"/>
@@ -12196,6 +12225,7 @@
           <w:id w:val="-666708389"/>
           <w:citation/>
         </w:sdtPr>
+        <w:sdtEndPr/>
         <w:sdtContent>
           <w:r>
             <w:rPr>
@@ -12284,6 +12314,7 @@
           <w:id w:val="894931011"/>
           <w:citation/>
         </w:sdtPr>
+        <w:sdtEndPr/>
         <w:sdtContent>
           <w:r>
             <w:rPr>
@@ -12350,6 +12381,7 @@
           <w:id w:val="-731470836"/>
           <w:citation/>
         </w:sdtPr>
+        <w:sdtEndPr/>
         <w:sdtContent>
           <w:r>
             <w:rPr>
@@ -12517,6 +12549,7 @@
           <w:id w:val="-1906140408"/>
           <w:citation/>
         </w:sdtPr>
+        <w:sdtEndPr/>
         <w:sdtContent>
           <w:r>
             <w:fldChar w:fldCharType="begin"/>
@@ -12616,6 +12649,7 @@
           <w:id w:val="-1865748041"/>
           <w:citation/>
         </w:sdtPr>
+        <w:sdtEndPr/>
         <w:sdtContent>
           <w:r>
             <w:fldChar w:fldCharType="begin"/>
@@ -12815,6 +12849,7 @@
           <w:id w:val="1491978254"/>
           <w:citation/>
         </w:sdtPr>
+        <w:sdtEndPr/>
         <w:sdtContent>
           <w:r>
             <w:fldChar w:fldCharType="begin"/>
@@ -13823,6 +13858,7 @@
           <w:id w:val="-1911145643"/>
           <w:citation/>
         </w:sdtPr>
+        <w:sdtEndPr/>
         <w:sdtContent>
           <w:r>
             <w:fldChar w:fldCharType="begin"/>
@@ -16881,6 +16917,303 @@
     </w:p>
     <w:p>
       <w:pPr>
+        <w:pStyle w:val="berschrift2"/>
+      </w:pPr>
+      <w:proofErr w:type="spellStart"/>
+      <w:r>
+        <w:t>Klassendiagram</w:t>
+      </w:r>
+      <w:proofErr w:type="spellEnd"/>
+    </w:p>
+    <w:p>
+      <w:pPr>
+        <w:rPr>
+          <w:lang w:val="en-US"/>
+        </w:rPr>
+      </w:pPr>
+    </w:p>
+    <w:p>
+      <w:r>
+        <w:t xml:space="preserve">Im Folgenden ist ein Klassendiagram gezeichnet welches die </w:t>
+      </w:r>
+      <w:proofErr w:type="spellStart"/>
+      <w:r>
+        <w:t>files</w:t>
+      </w:r>
+      <w:proofErr w:type="spellEnd"/>
+      <w:r>
+        <w:t xml:space="preserve"> und ihre intendierte Interaktion veranschaulichen soll:</w:t>
+      </w:r>
+    </w:p>
+    <w:p>
+      <w:r>
+        <w:lastRenderedPageBreak/>
+        <w:drawing>
+          <wp:inline distT="0" distB="0" distL="0" distR="0" wp14:anchorId="21AA42A8" wp14:editId="1BCBE8BF">
+            <wp:extent cx="5849620" cy="3827780"/>
+            <wp:effectExtent l="0" t="0" r="0" b="1270"/>
+            <wp:docPr id="15" name="Grafik 15"/>
+            <wp:cNvGraphicFramePr>
+              <a:graphicFrameLocks xmlns:a="http://schemas.openxmlformats.org/drawingml/2006/main" noChangeAspect="1"/>
+            </wp:cNvGraphicFramePr>
+            <a:graphic xmlns:a="http://schemas.openxmlformats.org/drawingml/2006/main">
+              <a:graphicData uri="http://schemas.openxmlformats.org/drawingml/2006/picture">
+                <pic:pic xmlns:pic="http://schemas.openxmlformats.org/drawingml/2006/picture">
+                  <pic:nvPicPr>
+                    <pic:cNvPr id="1" name=""/>
+                    <pic:cNvPicPr/>
+                  </pic:nvPicPr>
+                  <pic:blipFill>
+                    <a:blip r:embed="rId25"/>
+                    <a:stretch>
+                      <a:fillRect/>
+                    </a:stretch>
+                  </pic:blipFill>
+                  <pic:spPr>
+                    <a:xfrm>
+                      <a:off x="0" y="0"/>
+                      <a:ext cx="5849620" cy="3827780"/>
+                    </a:xfrm>
+                    <a:prstGeom prst="rect">
+                      <a:avLst/>
+                    </a:prstGeom>
+                  </pic:spPr>
+                </pic:pic>
+              </a:graphicData>
+            </a:graphic>
+          </wp:inline>
+        </w:drawing>
+      </w:r>
+    </w:p>
+    <w:p/>
+    <w:p>
+      <w:r>
+        <w:t>Jede Klasse die auf .</w:t>
+      </w:r>
+      <w:proofErr w:type="spellStart"/>
+      <w:r>
+        <w:t>py</w:t>
+      </w:r>
+      <w:proofErr w:type="spellEnd"/>
+      <w:r>
+        <w:t xml:space="preserve"> endet ist ein </w:t>
+      </w:r>
+      <w:proofErr w:type="spellStart"/>
+      <w:r>
+        <w:t>Pythoncode</w:t>
+      </w:r>
+      <w:proofErr w:type="spellEnd"/>
+      <w:r>
+        <w:t>, die Klassen ohne Endung sind normale Ordner/</w:t>
+      </w:r>
+      <w:proofErr w:type="spellStart"/>
+      <w:r>
+        <w:t>folder</w:t>
+      </w:r>
+      <w:proofErr w:type="spellEnd"/>
+      <w:r>
+        <w:t xml:space="preserve"> welche die nützlichen </w:t>
+      </w:r>
+      <w:proofErr w:type="spellStart"/>
+      <w:r>
+        <w:t>Pythonfiles</w:t>
+      </w:r>
+      <w:proofErr w:type="spellEnd"/>
+      <w:r>
+        <w:t xml:space="preserve"> enthält. Einige </w:t>
+      </w:r>
+      <w:proofErr w:type="spellStart"/>
+      <w:r>
+        <w:t>f</w:t>
+      </w:r>
+      <w:r>
+        <w:t>older</w:t>
+      </w:r>
+      <w:proofErr w:type="spellEnd"/>
+      <w:r>
+        <w:t xml:space="preserve"> beinhalten realisierte </w:t>
+      </w:r>
+      <w:r>
+        <w:t xml:space="preserve">Klassen </w:t>
+      </w:r>
+      <w:proofErr w:type="gramStart"/>
+      <w:r>
+        <w:t xml:space="preserve">der </w:t>
+      </w:r>
+      <w:r>
+        <w:t xml:space="preserve">abstrakte </w:t>
+      </w:r>
+      <w:r>
+        <w:t>K</w:t>
+      </w:r>
+      <w:r>
+        <w:t>lassen</w:t>
+      </w:r>
+      <w:proofErr w:type="gramEnd"/>
+      <w:r>
+        <w:t>, das ist natürlich nicht ganz korrekt, aber es soll die verschiedenen Ausführung</w:t>
+      </w:r>
+      <w:r>
+        <w:t xml:space="preserve">smöglichkeiten </w:t>
+      </w:r>
+      <w:r>
+        <w:t>auf einen Blick verdeutlichen.</w:t>
+      </w:r>
+    </w:p>
+    <w:p>
+      <w:pPr>
+        <w:pStyle w:val="berschrift2"/>
+      </w:pPr>
+      <w:proofErr w:type="spellStart"/>
+      <w:r>
+        <w:t>Ausführen</w:t>
+      </w:r>
+      <w:proofErr w:type="spellEnd"/>
+      <w:r>
+        <w:t xml:space="preserve"> </w:t>
+      </w:r>
+      <w:proofErr w:type="spellStart"/>
+      <w:r>
+        <w:t>vom</w:t>
+      </w:r>
+      <w:proofErr w:type="spellEnd"/>
+      <w:r>
+        <w:t xml:space="preserve"> </w:t>
+      </w:r>
+      <w:r>
+        <w:t>Code.</w:t>
+      </w:r>
+    </w:p>
+    <w:p>
+      <w:r>
+        <w:t xml:space="preserve">Um meinen Code auszuführen, empfehle ich diese </w:t>
+      </w:r>
+      <w:proofErr w:type="spellStart"/>
+      <w:r>
+        <w:t>Vorhergehensweise</w:t>
+      </w:r>
+      <w:proofErr w:type="spellEnd"/>
+      <w:r>
+        <w:t>:</w:t>
+      </w:r>
+    </w:p>
+    <w:p>
+      <w:pPr>
+        <w:pStyle w:val="Listenabsatz"/>
+        <w:numPr>
+          <w:ilvl w:val="0"/>
+          <w:numId w:val="29"/>
+        </w:numPr>
+      </w:pPr>
+      <w:r>
+        <w:t xml:space="preserve">In den Ordner </w:t>
+      </w:r>
+      <w:proofErr w:type="spellStart"/>
+      <w:r>
+        <w:rPr>
+          <w:i/>
+          <w:iCs/>
+        </w:rPr>
+        <w:t>ba_schap</w:t>
+      </w:r>
+      <w:proofErr w:type="spellEnd"/>
+      <w:r>
+        <w:rPr>
+          <w:i/>
+          <w:iCs/>
+        </w:rPr>
+        <w:t>/</w:t>
+      </w:r>
+      <w:proofErr w:type="spellStart"/>
+      <w:r>
+        <w:rPr>
+          <w:i/>
+          <w:iCs/>
+        </w:rPr>
+        <w:t>plots</w:t>
+      </w:r>
+      <w:proofErr w:type="spellEnd"/>
+      <w:r>
+        <w:t xml:space="preserve"> gehen</w:t>
+      </w:r>
+    </w:p>
+    <w:p>
+      <w:pPr>
+        <w:pStyle w:val="Listenabsatz"/>
+        <w:numPr>
+          <w:ilvl w:val="0"/>
+          <w:numId w:val="29"/>
+        </w:numPr>
+      </w:pPr>
+      <w:r>
+        <w:t xml:space="preserve">Diese 2 </w:t>
+      </w:r>
+      <w:proofErr w:type="spellStart"/>
+      <w:r>
+        <w:t>files</w:t>
+      </w:r>
+      <w:proofErr w:type="spellEnd"/>
+      <w:r>
+        <w:t xml:space="preserve"> auszuführen: </w:t>
+      </w:r>
+      <w:r>
+        <w:rPr>
+          <w:i/>
+          <w:iCs/>
+        </w:rPr>
+        <w:t>GenerateInputLists.py</w:t>
+      </w:r>
+      <w:r>
+        <w:t xml:space="preserve"> und </w:t>
+      </w:r>
+      <w:r>
+        <w:rPr>
+          <w:i/>
+          <w:iCs/>
+        </w:rPr>
+        <w:t>GenerateSearchLists.py</w:t>
+      </w:r>
+      <w:r>
+        <w:t xml:space="preserve"> </w:t>
+      </w:r>
+    </w:p>
+    <w:p>
+      <w:pPr>
+        <w:pStyle w:val="Listenabsatz"/>
+        <w:numPr>
+          <w:ilvl w:val="0"/>
+          <w:numId w:val="29"/>
+        </w:numPr>
+      </w:pPr>
+      <w:r>
+        <w:t xml:space="preserve">Dann </w:t>
+      </w:r>
+      <w:r>
+        <w:rPr>
+          <w:i/>
+          <w:iCs/>
+        </w:rPr>
+        <w:t>PlotsCounterWindows.py</w:t>
+      </w:r>
+      <w:r>
+        <w:t xml:space="preserve"> auszuführen</w:t>
+      </w:r>
+    </w:p>
+    <w:p>
+      <w:pPr>
+        <w:pStyle w:val="Listenabsatz"/>
+        <w:numPr>
+          <w:ilvl w:val="0"/>
+          <w:numId w:val="29"/>
+        </w:numPr>
+      </w:pPr>
+      <w:r>
+        <w:t>Jetzt erscheint ein Plot im eigenen Fenster</w:t>
+      </w:r>
+    </w:p>
+    <w:p/>
+    <w:p>
+      <w:pPr>
         <w:pStyle w:val="berschrift1"/>
       </w:pPr>
       <w:bookmarkStart w:id="34" w:name="_Toc75205157"/>
@@ -17088,18 +17421,308 @@
       <w:pPr>
         <w:pStyle w:val="berschrift1"/>
       </w:pPr>
-      <w:bookmarkStart w:id="35" w:name="_Toc75205158"/>
-      <w:bookmarkStart w:id="36" w:name="_Toc71024155"/>
+      <w:bookmarkStart w:id="35" w:name="_Toc71024155"/>
+      <w:bookmarkStart w:id="36" w:name="_Toc75205158"/>
       <w:r>
         <w:lastRenderedPageBreak/>
         <w:t>Evaluation der Ergebnisse</w:t>
       </w:r>
-      <w:bookmarkEnd w:id="35"/>
-      <w:r>
-        <w:t xml:space="preserve"> </w:t>
+      <w:bookmarkEnd w:id="36"/>
+      <w:r>
+        <w:t xml:space="preserve"> </w:t>
+      </w:r>
+    </w:p>
+    <w:p>
+      <w:pPr>
+        <w:pStyle w:val="berschrift2"/>
+      </w:pPr>
+      <w:proofErr w:type="spellStart"/>
+      <w:r>
+        <w:t>Verteilungen</w:t>
+      </w:r>
+      <w:proofErr w:type="spellEnd"/>
+    </w:p>
+    <w:p>
+      <w:pPr>
+        <w:rPr>
+          <w:lang w:val="en-US"/>
+        </w:rPr>
+      </w:pPr>
+    </w:p>
+    <w:p>
+      <w:pPr>
+        <w:pStyle w:val="berschrift3"/>
+        <w:rPr>
+          <w:lang w:val="en-US"/>
+        </w:rPr>
+      </w:pPr>
+      <w:proofErr w:type="spellStart"/>
+      <w:r>
+        <w:rPr>
+          <w:lang w:val="en-US"/>
+        </w:rPr>
+        <w:t>Immer</w:t>
+      </w:r>
+      <w:proofErr w:type="spellEnd"/>
+      <w:r>
+        <w:rPr>
+          <w:lang w:val="en-US"/>
+        </w:rPr>
+        <w:t xml:space="preserve"> </w:t>
+      </w:r>
+      <w:proofErr w:type="spellStart"/>
+      <w:r>
+        <w:rPr>
+          <w:lang w:val="en-US"/>
+        </w:rPr>
+        <w:t>Zahl</w:t>
+      </w:r>
+      <w:proofErr w:type="spellEnd"/>
+      <w:r>
+        <w:rPr>
+          <w:lang w:val="en-US"/>
+        </w:rPr>
+        <w:t xml:space="preserve"> “1” </w:t>
+      </w:r>
+      <w:proofErr w:type="spellStart"/>
+      <w:r>
+        <w:rPr>
+          <w:lang w:val="en-US"/>
+        </w:rPr>
+        <w:t>Suchen</w:t>
+      </w:r>
+      <w:proofErr w:type="spellEnd"/>
+    </w:p>
+    <w:p>
+      <w:r>
+        <w:t xml:space="preserve">Dieses </w:t>
+      </w:r>
+      <w:proofErr w:type="spellStart"/>
+      <w:r>
+        <w:t>Dieagram</w:t>
+      </w:r>
+      <w:proofErr w:type="spellEnd"/>
+      <w:r>
+        <w:t xml:space="preserve"> veranschaulicht die V</w:t>
+      </w:r>
+      <w:r>
+        <w:t xml:space="preserve">erteilung mit immer </w:t>
+      </w:r>
+      <w:r>
+        <w:t>der</w:t>
+      </w:r>
+      <w:r>
+        <w:t xml:space="preserve"> Suche nach der Zahl 1</w:t>
+      </w:r>
+      <w:r>
+        <w:t xml:space="preserve"> (Minimum). </w:t>
+      </w:r>
+    </w:p>
+    <w:p>
+      <w:r>
+        <w:t xml:space="preserve">In dem Bäumen sind jeweils die Zahlen [0 bis 1200], [0 bis 1400], [0 bis 1600] … [0 bis 2600] in den Nodes hinterlegt. Jetzt werden z.B. beim ersten Baum </w:t>
+      </w:r>
+      <w:proofErr w:type="gramStart"/>
+      <w:r>
+        <w:t>1200 Mal</w:t>
+      </w:r>
+      <w:proofErr w:type="gramEnd"/>
+      <w:r>
+        <w:t xml:space="preserve"> die Zahl 1 gesucht und analog für den letzten Baum 2600 mal die Zahl 1 gesucht:</w:t>
+      </w:r>
+    </w:p>
+    <w:p>
+      <w:r>
+        <w:drawing>
+          <wp:inline distT="0" distB="0" distL="0" distR="0" wp14:anchorId="38840841" wp14:editId="7C7D7054">
+            <wp:extent cx="5849620" cy="3083560"/>
+            <wp:effectExtent l="0" t="0" r="0" b="2540"/>
+            <wp:docPr id="16" name="Grafik 16"/>
+            <wp:cNvGraphicFramePr>
+              <a:graphicFrameLocks xmlns:a="http://schemas.openxmlformats.org/drawingml/2006/main" noChangeAspect="1"/>
+            </wp:cNvGraphicFramePr>
+            <a:graphic xmlns:a="http://schemas.openxmlformats.org/drawingml/2006/main">
+              <a:graphicData uri="http://schemas.openxmlformats.org/drawingml/2006/picture">
+                <pic:pic xmlns:pic="http://schemas.openxmlformats.org/drawingml/2006/picture">
+                  <pic:nvPicPr>
+                    <pic:cNvPr id="1" name=""/>
+                    <pic:cNvPicPr/>
+                  </pic:nvPicPr>
+                  <pic:blipFill>
+                    <a:blip r:embed="rId26"/>
+                    <a:stretch>
+                      <a:fillRect/>
+                    </a:stretch>
+                  </pic:blipFill>
+                  <pic:spPr>
+                    <a:xfrm>
+                      <a:off x="0" y="0"/>
+                      <a:ext cx="5849620" cy="3083560"/>
+                    </a:xfrm>
+                    <a:prstGeom prst="rect">
+                      <a:avLst/>
+                    </a:prstGeom>
+                  </pic:spPr>
+                </pic:pic>
+              </a:graphicData>
+            </a:graphic>
+          </wp:inline>
+        </w:drawing>
+      </w:r>
+    </w:p>
+    <w:p>
+      <w:r>
+        <w:t xml:space="preserve">Auf der x-Achse ist die Anzahl der 1’en die Gesucht werden, und auf der y-Achse ist die Absolute Anzahl der Nodes, welche </w:t>
+      </w:r>
+      <w:proofErr w:type="spellStart"/>
+      <w:r>
+        <w:t>angefast</w:t>
+      </w:r>
+      <w:proofErr w:type="spellEnd"/>
+      <w:r>
+        <w:t xml:space="preserve"> wurden bis der </w:t>
+      </w:r>
+      <w:proofErr w:type="spellStart"/>
+      <w:r>
+        <w:t>Suchalgorytmus</w:t>
+      </w:r>
+      <w:proofErr w:type="spellEnd"/>
+      <w:r>
+        <w:t xml:space="preserve"> das Ergebnis gefunden hat. </w:t>
+      </w:r>
+    </w:p>
+    <w:p>
+      <w:r>
+        <w:t>Man kann gut erkennen, dass mit steigender Anzahl an Nodes im Baum alle Algorithmen besser werden. Das wieder spricht jedoch der theoretischen Betrachtung, dass die Laufzeit mit steigender Anzahl an Nodes auch größer werden müsste.</w:t>
+      </w:r>
+    </w:p>
+    <w:p>
+      <w:pPr>
+        <w:pStyle w:val="berschrift3"/>
+      </w:pPr>
+      <w:r>
+        <w:lastRenderedPageBreak/>
+        <w:t>Immer Zick-Zack Suchen</w:t>
       </w:r>
     </w:p>
     <w:p/>
+    <w:p>
+      <w:r>
+        <w:t xml:space="preserve">Dieses </w:t>
+      </w:r>
+      <w:proofErr w:type="spellStart"/>
+      <w:r>
+        <w:t>Dieagram</w:t>
+      </w:r>
+      <w:proofErr w:type="spellEnd"/>
+      <w:r>
+        <w:t xml:space="preserve"> veranschaulicht die V</w:t>
+      </w:r>
+      <w:r>
+        <w:t>erteilung mit der Suche nach der Zahl 1 (Minimum)</w:t>
+      </w:r>
+      <w:r>
+        <w:t xml:space="preserve"> und dem Jeweiligen Maximum (1200, 1400 … 2600)</w:t>
+      </w:r>
+    </w:p>
+    <w:p>
+      <w:r>
+        <w:t xml:space="preserve">In dem Bäumen sind jeweils die Zahlen [0 bis 1200], [0 bis 1400], [0 bis 1600] … [0 bis 2600] in den Nodes hinterlegt. </w:t>
+      </w:r>
+    </w:p>
+    <w:p>
+      <w:r>
+        <w:t xml:space="preserve">Jetzt werden z.B. beim ersten Baum </w:t>
+      </w:r>
+      <w:r>
+        <w:t xml:space="preserve">insgesamt </w:t>
+      </w:r>
+      <w:proofErr w:type="gramStart"/>
+      <w:r>
+        <w:t>1200 Mal</w:t>
+      </w:r>
+      <w:proofErr w:type="gramEnd"/>
+      <w:r>
+        <w:t xml:space="preserve"> </w:t>
+      </w:r>
+      <w:r>
+        <w:t xml:space="preserve">Maximum und Minimum abwechselnd </w:t>
+      </w:r>
+      <w:r>
+        <w:t>gesucht</w:t>
+      </w:r>
+      <w:r>
+        <w:t>.</w:t>
+      </w:r>
+    </w:p>
+    <w:p>
+      <w:r>
+        <w:drawing>
+          <wp:inline distT="0" distB="0" distL="0" distR="0" wp14:anchorId="496FA74C" wp14:editId="46213959">
+            <wp:extent cx="5849620" cy="3090545"/>
+            <wp:effectExtent l="0" t="0" r="0" b="0"/>
+            <wp:docPr id="21" name="Grafik 21"/>
+            <wp:cNvGraphicFramePr>
+              <a:graphicFrameLocks xmlns:a="http://schemas.openxmlformats.org/drawingml/2006/main" noChangeAspect="1"/>
+            </wp:cNvGraphicFramePr>
+            <a:graphic xmlns:a="http://schemas.openxmlformats.org/drawingml/2006/main">
+              <a:graphicData uri="http://schemas.openxmlformats.org/drawingml/2006/picture">
+                <pic:pic xmlns:pic="http://schemas.openxmlformats.org/drawingml/2006/picture">
+                  <pic:nvPicPr>
+                    <pic:cNvPr id="1" name=""/>
+                    <pic:cNvPicPr/>
+                  </pic:nvPicPr>
+                  <pic:blipFill>
+                    <a:blip r:embed="rId27"/>
+                    <a:stretch>
+                      <a:fillRect/>
+                    </a:stretch>
+                  </pic:blipFill>
+                  <pic:spPr>
+                    <a:xfrm>
+                      <a:off x="0" y="0"/>
+                      <a:ext cx="5849620" cy="3090545"/>
+                    </a:xfrm>
+                    <a:prstGeom prst="rect">
+                      <a:avLst/>
+                    </a:prstGeom>
+                  </pic:spPr>
+                </pic:pic>
+              </a:graphicData>
+            </a:graphic>
+          </wp:inline>
+        </w:drawing>
+      </w:r>
+    </w:p>
+    <w:p>
+      <w:r>
+        <w:t xml:space="preserve">Auch bei dieser Verteilung erhält man unerwartete Ergebnisse, eigentlich sollte die Min-Max-Fingersuche am besten oder vergleichbar zum </w:t>
+      </w:r>
+      <w:proofErr w:type="spellStart"/>
+      <w:r>
+        <w:t>Splaytree</w:t>
+      </w:r>
+      <w:proofErr w:type="spellEnd"/>
+      <w:r>
+        <w:t xml:space="preserve"> </w:t>
+      </w:r>
+      <w:proofErr w:type="spellStart"/>
+      <w:r>
+        <w:t>performieren</w:t>
+      </w:r>
+      <w:proofErr w:type="spellEnd"/>
+      <w:r>
+        <w:t xml:space="preserve">. Außerdem ist auch in dieser Darstellung der Trend gut zu erkennen, dass mit </w:t>
+      </w:r>
+      <w:proofErr w:type="spellStart"/>
+      <w:r>
+        <w:t>stegender</w:t>
+      </w:r>
+      <w:proofErr w:type="spellEnd"/>
+      <w:r>
+        <w:t xml:space="preserve"> Baumgröße die Suche schneller weniger Nodes anschaut. Das ist auch nicht das was Laufzeiten </w:t>
+      </w:r>
+    </w:p>
     <w:p>
       <w:pPr>
         <w:pStyle w:val="berschrift1"/>
@@ -17374,10 +17997,7 @@
         <w:t>.</w:t>
       </w:r>
       <w:r>
-        <w:t xml:space="preserve"> </w:t>
-      </w:r>
-      <w:r>
-        <w:t xml:space="preserve">Ich vermute das hat mit der wachsenden Datenmenge </w:t>
+        <w:t xml:space="preserve"> Ich vermute das hat mit der wachsenden Datenmenge </w:t>
       </w:r>
       <w:r>
         <w:t xml:space="preserve">weltweit </w:t>
@@ -17856,7 +18476,7 @@
         <w:lastRenderedPageBreak/>
         <w:t>Fazit und Ausblick</w:t>
       </w:r>
-      <w:bookmarkEnd w:id="36"/>
+      <w:bookmarkEnd w:id="35"/>
       <w:bookmarkEnd w:id="40"/>
     </w:p>
     <w:p/>
@@ -17888,7 +18508,7 @@
                     <pic:cNvPicPr/>
                   </pic:nvPicPr>
                   <pic:blipFill>
-                    <a:blip r:embed="rId25" cstate="print"/>
+                    <a:blip r:embed="rId28" cstate="print"/>
                     <a:stretch>
                       <a:fillRect/>
                     </a:stretch>
@@ -17917,25 +18537,51 @@
       <w:r>
         <w:t xml:space="preserve">Abbildung </w:t>
       </w:r>
-      <w:fldSimple w:instr=" STYLEREF 1 \s ">
-        <w:r>
-          <w:rPr>
-            <w:noProof/>
-          </w:rPr>
-          <w:t>10</w:t>
-        </w:r>
-      </w:fldSimple>
+      <w:r>
+        <w:fldChar w:fldCharType="begin"/>
+      </w:r>
+      <w:r>
+        <w:instrText xml:space="preserve"> STYLEREF 1 \s </w:instrText>
+      </w:r>
+      <w:r>
+        <w:fldChar w:fldCharType="separate"/>
+      </w:r>
+      <w:r>
+        <w:rPr>
+          <w:noProof/>
+        </w:rPr>
+        <w:t>10</w:t>
+      </w:r>
+      <w:r>
+        <w:rPr>
+          <w:noProof/>
+        </w:rPr>
+        <w:fldChar w:fldCharType="end"/>
+      </w:r>
       <w:r>
         <w:t>.</w:t>
       </w:r>
-      <w:fldSimple w:instr=" SEQ Abbildung \* ARABIC \s 1 ">
-        <w:r>
-          <w:rPr>
-            <w:noProof/>
-          </w:rPr>
-          <w:t>1</w:t>
-        </w:r>
-      </w:fldSimple>
+      <w:r>
+        <w:fldChar w:fldCharType="begin"/>
+      </w:r>
+      <w:r>
+        <w:instrText xml:space="preserve"> SEQ Abbildung \* ARABIC \s 1 </w:instrText>
+      </w:r>
+      <w:r>
+        <w:fldChar w:fldCharType="separate"/>
+      </w:r>
+      <w:r>
+        <w:rPr>
+          <w:noProof/>
+        </w:rPr>
+        <w:t>1</w:t>
+      </w:r>
+      <w:r>
+        <w:rPr>
+          <w:noProof/>
+        </w:rPr>
+        <w:fldChar w:fldCharType="end"/>
+      </w:r>
       <w:r>
         <w:t>: Beispiel 1 zum Einfügen einer Grafik</w:t>
       </w:r>
@@ -18046,7 +18692,7 @@
       <w:r>
         <w:t xml:space="preserve"> sind. (</w:t>
       </w:r>
-      <w:hyperlink r:id="rId26" w:history="1">
+      <w:hyperlink r:id="rId29" w:history="1">
         <w:r>
           <w:rPr>
             <w:rStyle w:val="Hyperlink"/>
@@ -18118,7 +18764,7 @@
       <w:r>
         <w:t xml:space="preserve"> zustellen.  (</w:t>
       </w:r>
-      <w:hyperlink r:id="rId27" w:history="1">
+      <w:hyperlink r:id="rId30" w:history="1">
         <w:r>
           <w:rPr>
             <w:rStyle w:val="Hyperlink"/>
@@ -18129,7 +18775,7 @@
       <w:r>
         <w:t>, 04.05.21 14:07 Uhr) (</w:t>
       </w:r>
-      <w:hyperlink r:id="rId28" w:history="1">
+      <w:hyperlink r:id="rId31" w:history="1">
         <w:r>
           <w:rPr>
             <w:rStyle w:val="Hyperlink"/>
@@ -18162,7 +18808,7 @@
                     <pic:cNvPicPr/>
                   </pic:nvPicPr>
                   <pic:blipFill>
-                    <a:blip r:embed="rId29"/>
+                    <a:blip r:embed="rId32"/>
                     <a:stretch>
                       <a:fillRect/>
                     </a:stretch>
@@ -18221,7 +18867,7 @@
       <w:r>
         <w:t>„Wie für viele fundamentale Begriffe der Informatik gibt es auch für […] Algorithmen und Datenstrukturen, nicht eine einzige, scharfe, allgemein akzeptierte Definition.“ (</w:t>
       </w:r>
-      <w:hyperlink r:id="rId30" w:history="1">
+      <w:hyperlink r:id="rId33" w:history="1">
         <w:r>
           <w:rPr>
             <w:rStyle w:val="Hyperlink"/>
@@ -18237,7 +18883,7 @@
       <w:r>
         <w:t>„In der Informatik und Softwaretechnik ist eine Datenstruktur ein Objekt, welches zur Speicherung und Organisation von Daten dient. Es handelt sich um eine Struktur, [in der] die Daten in einer bestimmten Art und Weise angeordnet und verknüpft werden, um den Zugriff auf sie und ihre Verwaltung effizient zu ermöglichen.“ (</w:t>
       </w:r>
-      <w:hyperlink r:id="rId31" w:history="1">
+      <w:hyperlink r:id="rId34" w:history="1">
         <w:r>
           <w:rPr>
             <w:rStyle w:val="Hyperlink"/>
@@ -18310,7 +18956,7 @@
       <w:r>
         <w:t>Das ist eine Datenstruktur, mit dem sich hierarchische Strukturen abbilden oder erstellen lassen. Dabei können ausgehend von der Wurzel mehrere gleichartige Objekte mit den Keys miteinander verkettet werden, sodass eine lineare Struktur einer Liste aufgebrochen wird und eine Verzweigung stattfindet. Da Bäume zu den meistverwendeten Datenstrukturen in der Informatik gehören, gibt es viele Spezialisierungen und Deutungen. (</w:t>
       </w:r>
-      <w:hyperlink r:id="rId32" w:history="1">
+      <w:hyperlink r:id="rId35" w:history="1">
         <w:r>
           <w:rPr>
             <w:rStyle w:val="Hyperlink"/>
@@ -18343,7 +18989,7 @@
                     <pic:cNvPicPr/>
                   </pic:nvPicPr>
                   <pic:blipFill>
-                    <a:blip r:embed="rId33"/>
+                    <a:blip r:embed="rId36"/>
                     <a:stretch>
                       <a:fillRect/>
                     </a:stretch>
@@ -18402,7 +19048,7 @@
                     <pic:cNvPicPr/>
                   </pic:nvPicPr>
                   <pic:blipFill>
-                    <a:blip r:embed="rId34"/>
+                    <a:blip r:embed="rId37"/>
                     <a:stretch>
                       <a:fillRect/>
                     </a:stretch>
@@ -18531,7 +19177,7 @@
                     <pic:cNvPicPr/>
                   </pic:nvPicPr>
                   <pic:blipFill>
-                    <a:blip r:embed="rId35"/>
+                    <a:blip r:embed="rId38"/>
                     <a:stretch>
                       <a:fillRect/>
                     </a:stretch>
@@ -18556,7 +19202,7 @@
       <w:r>
         <w:t>(</w:t>
       </w:r>
-      <w:hyperlink r:id="rId36" w:history="1">
+      <w:hyperlink r:id="rId39" w:history="1">
         <w:r>
           <w:rPr>
             <w:rStyle w:val="Hyperlink"/>
@@ -18723,9 +19369,6 @@
                 <w:fldChar w:fldCharType="begin"/>
               </w:r>
               <w:r>
-                <w:rPr>
-                  <w:lang w:val="en-US"/>
-                </w:rPr>
                 <w:instrText xml:space="preserve"> BIBLIOGRAPHY </w:instrText>
               </w:r>
               <w:r>
@@ -18734,7 +19377,6 @@
               <w:r>
                 <w:rPr>
                   <w:noProof/>
-                  <w:lang w:val="en-US"/>
                 </w:rPr>
                 <w:t xml:space="preserve">Aragon, R. S. (10 1996). </w:t>
               </w:r>
@@ -18743,14 +19385,12 @@
                   <w:i/>
                   <w:iCs/>
                   <w:noProof/>
-                  <w:lang w:val="en-US"/>
                 </w:rPr>
                 <w:t>Randomized search trees</w:t>
               </w:r>
               <w:r>
                 <w:rPr>
                   <w:noProof/>
-                  <w:lang w:val="en-US"/>
                 </w:rPr>
                 <w:t xml:space="preserve">. </w:t>
               </w:r>
@@ -19572,7 +20212,7 @@
       </w:r>
     </w:p>
     <w:sectPr>
-      <w:footerReference w:type="default" r:id="rId37"/>
+      <w:footerReference w:type="default" r:id="rId40"/>
       <w:type w:val="oddPage"/>
       <w:pgSz w:w="11906" w:h="16838" w:code="9"/>
       <w:pgMar w:top="1418" w:right="1418" w:bottom="2835" w:left="709" w:header="709" w:footer="709" w:gutter="567"/>
@@ -20560,6 +21200,95 @@
     </w:lvl>
   </w:abstractNum>
   <w:abstractNum w:abstractNumId="8" w15:restartNumberingAfterBreak="0">
+    <w:nsid w:val="29CC33E7"/>
+    <w:multiLevelType w:val="hybridMultilevel"/>
+    <w:tmpl w:val="A74EE320"/>
+    <w:lvl w:ilvl="0" w:tplc="2000000F">
+      <w:start w:val="1"/>
+      <w:numFmt w:val="decimal"/>
+      <w:lvlText w:val="%1."/>
+      <w:lvlJc w:val="left"/>
+      <w:pPr>
+        <w:ind w:left="720" w:hanging="360"/>
+      </w:pPr>
+      <w:rPr>
+        <w:rFonts w:hint="default"/>
+      </w:rPr>
+    </w:lvl>
+    <w:lvl w:ilvl="1" w:tplc="20000019" w:tentative="1">
+      <w:start w:val="1"/>
+      <w:numFmt w:val="lowerLetter"/>
+      <w:lvlText w:val="%2."/>
+      <w:lvlJc w:val="left"/>
+      <w:pPr>
+        <w:ind w:left="1440" w:hanging="360"/>
+      </w:pPr>
+    </w:lvl>
+    <w:lvl w:ilvl="2" w:tplc="2000001B" w:tentative="1">
+      <w:start w:val="1"/>
+      <w:numFmt w:val="lowerRoman"/>
+      <w:lvlText w:val="%3."/>
+      <w:lvlJc w:val="right"/>
+      <w:pPr>
+        <w:ind w:left="2160" w:hanging="180"/>
+      </w:pPr>
+    </w:lvl>
+    <w:lvl w:ilvl="3" w:tplc="2000000F" w:tentative="1">
+      <w:start w:val="1"/>
+      <w:numFmt w:val="decimal"/>
+      <w:lvlText w:val="%4."/>
+      <w:lvlJc w:val="left"/>
+      <w:pPr>
+        <w:ind w:left="2880" w:hanging="360"/>
+      </w:pPr>
+    </w:lvl>
+    <w:lvl w:ilvl="4" w:tplc="20000019" w:tentative="1">
+      <w:start w:val="1"/>
+      <w:numFmt w:val="lowerLetter"/>
+      <w:lvlText w:val="%5."/>
+      <w:lvlJc w:val="left"/>
+      <w:pPr>
+        <w:ind w:left="3600" w:hanging="360"/>
+      </w:pPr>
+    </w:lvl>
+    <w:lvl w:ilvl="5" w:tplc="2000001B" w:tentative="1">
+      <w:start w:val="1"/>
+      <w:numFmt w:val="lowerRoman"/>
+      <w:lvlText w:val="%6."/>
+      <w:lvlJc w:val="right"/>
+      <w:pPr>
+        <w:ind w:left="4320" w:hanging="180"/>
+      </w:pPr>
+    </w:lvl>
+    <w:lvl w:ilvl="6" w:tplc="2000000F" w:tentative="1">
+      <w:start w:val="1"/>
+      <w:numFmt w:val="decimal"/>
+      <w:lvlText w:val="%7."/>
+      <w:lvlJc w:val="left"/>
+      <w:pPr>
+        <w:ind w:left="5040" w:hanging="360"/>
+      </w:pPr>
+    </w:lvl>
+    <w:lvl w:ilvl="7" w:tplc="20000019" w:tentative="1">
+      <w:start w:val="1"/>
+      <w:numFmt w:val="lowerLetter"/>
+      <w:lvlText w:val="%8."/>
+      <w:lvlJc w:val="left"/>
+      <w:pPr>
+        <w:ind w:left="5760" w:hanging="360"/>
+      </w:pPr>
+    </w:lvl>
+    <w:lvl w:ilvl="8" w:tplc="2000001B" w:tentative="1">
+      <w:start w:val="1"/>
+      <w:numFmt w:val="lowerRoman"/>
+      <w:lvlText w:val="%9."/>
+      <w:lvlJc w:val="right"/>
+      <w:pPr>
+        <w:ind w:left="6480" w:hanging="180"/>
+      </w:pPr>
+    </w:lvl>
+  </w:abstractNum>
+  <w:abstractNum w:abstractNumId="9" w15:restartNumberingAfterBreak="0">
     <w:nsid w:val="2F476213"/>
     <w:multiLevelType w:val="hybridMultilevel"/>
     <w:tmpl w:val="9DA2FD8C"/>
@@ -20672,7 +21401,7 @@
       </w:rPr>
     </w:lvl>
   </w:abstractNum>
-  <w:abstractNum w:abstractNumId="9" w15:restartNumberingAfterBreak="0">
+  <w:abstractNum w:abstractNumId="10" w15:restartNumberingAfterBreak="0">
     <w:nsid w:val="2F7A0DF4"/>
     <w:multiLevelType w:val="hybridMultilevel"/>
     <w:tmpl w:val="7D385C64"/>
@@ -20761,7 +21490,7 @@
       </w:pPr>
     </w:lvl>
   </w:abstractNum>
-  <w:abstractNum w:abstractNumId="10" w15:restartNumberingAfterBreak="0">
+  <w:abstractNum w:abstractNumId="11" w15:restartNumberingAfterBreak="0">
     <w:nsid w:val="36E36214"/>
     <w:multiLevelType w:val="hybridMultilevel"/>
     <w:tmpl w:val="C3947E1A"/>
@@ -20850,7 +21579,7 @@
       </w:pPr>
     </w:lvl>
   </w:abstractNum>
-  <w:abstractNum w:abstractNumId="11" w15:restartNumberingAfterBreak="0">
+  <w:abstractNum w:abstractNumId="12" w15:restartNumberingAfterBreak="0">
     <w:nsid w:val="37C711A6"/>
     <w:multiLevelType w:val="multilevel"/>
     <w:tmpl w:val="AB241C6E"/>
@@ -20936,7 +21665,7 @@
       </w:pPr>
     </w:lvl>
   </w:abstractNum>
-  <w:abstractNum w:abstractNumId="12" w15:restartNumberingAfterBreak="0">
+  <w:abstractNum w:abstractNumId="13" w15:restartNumberingAfterBreak="0">
     <w:nsid w:val="384E4A8C"/>
     <w:multiLevelType w:val="hybridMultilevel"/>
     <w:tmpl w:val="E5D81BDA"/>
@@ -21025,7 +21754,7 @@
       </w:pPr>
     </w:lvl>
   </w:abstractNum>
-  <w:abstractNum w:abstractNumId="13" w15:restartNumberingAfterBreak="0">
+  <w:abstractNum w:abstractNumId="14" w15:restartNumberingAfterBreak="0">
     <w:nsid w:val="3BF0382A"/>
     <w:multiLevelType w:val="hybridMultilevel"/>
     <w:tmpl w:val="DA7C42A8"/>
@@ -21138,7 +21867,7 @@
       </w:rPr>
     </w:lvl>
   </w:abstractNum>
-  <w:abstractNum w:abstractNumId="14" w15:restartNumberingAfterBreak="0">
+  <w:abstractNum w:abstractNumId="15" w15:restartNumberingAfterBreak="0">
     <w:nsid w:val="41B509E2"/>
     <w:multiLevelType w:val="hybridMultilevel"/>
     <w:tmpl w:val="EDD8F5D0"/>
@@ -21224,7 +21953,7 @@
       </w:pPr>
     </w:lvl>
   </w:abstractNum>
-  <w:abstractNum w:abstractNumId="15" w15:restartNumberingAfterBreak="0">
+  <w:abstractNum w:abstractNumId="16" w15:restartNumberingAfterBreak="0">
     <w:nsid w:val="427120CE"/>
     <w:multiLevelType w:val="hybridMultilevel"/>
     <w:tmpl w:val="D58032D0"/>
@@ -21313,7 +22042,7 @@
       </w:pPr>
     </w:lvl>
   </w:abstractNum>
-  <w:abstractNum w:abstractNumId="16" w15:restartNumberingAfterBreak="0">
+  <w:abstractNum w:abstractNumId="17" w15:restartNumberingAfterBreak="0">
     <w:nsid w:val="48594335"/>
     <w:multiLevelType w:val="hybridMultilevel"/>
     <w:tmpl w:val="2D28E008"/>
@@ -21426,7 +22155,7 @@
       </w:rPr>
     </w:lvl>
   </w:abstractNum>
-  <w:abstractNum w:abstractNumId="17" w15:restartNumberingAfterBreak="0">
+  <w:abstractNum w:abstractNumId="18" w15:restartNumberingAfterBreak="0">
     <w:nsid w:val="4BBC2672"/>
     <w:multiLevelType w:val="hybridMultilevel"/>
     <w:tmpl w:val="5D74C5F6"/>
@@ -21539,7 +22268,7 @@
       </w:rPr>
     </w:lvl>
   </w:abstractNum>
-  <w:abstractNum w:abstractNumId="18" w15:restartNumberingAfterBreak="0">
+  <w:abstractNum w:abstractNumId="19" w15:restartNumberingAfterBreak="0">
     <w:nsid w:val="4F983723"/>
     <w:multiLevelType w:val="hybridMultilevel"/>
     <w:tmpl w:val="F344FEE8"/>
@@ -21652,7 +22381,7 @@
       </w:rPr>
     </w:lvl>
   </w:abstractNum>
-  <w:abstractNum w:abstractNumId="19" w15:restartNumberingAfterBreak="0">
+  <w:abstractNum w:abstractNumId="20" w15:restartNumberingAfterBreak="0">
     <w:nsid w:val="50DF3FDE"/>
     <w:multiLevelType w:val="hybridMultilevel"/>
     <w:tmpl w:val="F2867FBA"/>
@@ -21738,7 +22467,7 @@
       </w:pPr>
     </w:lvl>
   </w:abstractNum>
-  <w:abstractNum w:abstractNumId="20" w15:restartNumberingAfterBreak="0">
+  <w:abstractNum w:abstractNumId="21" w15:restartNumberingAfterBreak="0">
     <w:nsid w:val="51CC36BA"/>
     <w:multiLevelType w:val="hybridMultilevel"/>
     <w:tmpl w:val="9636FCA2"/>
@@ -21824,7 +22553,7 @@
       </w:pPr>
     </w:lvl>
   </w:abstractNum>
-  <w:abstractNum w:abstractNumId="21" w15:restartNumberingAfterBreak="0">
+  <w:abstractNum w:abstractNumId="22" w15:restartNumberingAfterBreak="0">
     <w:nsid w:val="578604C9"/>
     <w:multiLevelType w:val="hybridMultilevel"/>
     <w:tmpl w:val="77E04556"/>
@@ -21937,7 +22666,7 @@
       </w:rPr>
     </w:lvl>
   </w:abstractNum>
-  <w:abstractNum w:abstractNumId="22" w15:restartNumberingAfterBreak="0">
+  <w:abstractNum w:abstractNumId="23" w15:restartNumberingAfterBreak="0">
     <w:nsid w:val="718F46A1"/>
     <w:multiLevelType w:val="hybridMultilevel"/>
     <w:tmpl w:val="98B26C5A"/>
@@ -22050,7 +22779,7 @@
       </w:rPr>
     </w:lvl>
   </w:abstractNum>
-  <w:abstractNum w:abstractNumId="23" w15:restartNumberingAfterBreak="0">
+  <w:abstractNum w:abstractNumId="24" w15:restartNumberingAfterBreak="0">
     <w:nsid w:val="73AD06BC"/>
     <w:multiLevelType w:val="hybridMultilevel"/>
     <w:tmpl w:val="D122A134"/>
@@ -22163,7 +22892,7 @@
       </w:rPr>
     </w:lvl>
   </w:abstractNum>
-  <w:abstractNum w:abstractNumId="24" w15:restartNumberingAfterBreak="0">
+  <w:abstractNum w:abstractNumId="25" w15:restartNumberingAfterBreak="0">
     <w:nsid w:val="799A6153"/>
     <w:multiLevelType w:val="hybridMultilevel"/>
     <w:tmpl w:val="FC2005AA"/>
@@ -22276,7 +23005,7 @@
       </w:rPr>
     </w:lvl>
   </w:abstractNum>
-  <w:abstractNum w:abstractNumId="25" w15:restartNumberingAfterBreak="0">
+  <w:abstractNum w:abstractNumId="26" w15:restartNumberingAfterBreak="0">
     <w:nsid w:val="79EB11EC"/>
     <w:multiLevelType w:val="hybridMultilevel"/>
     <w:tmpl w:val="64324B80"/>
@@ -22365,7 +23094,7 @@
       </w:pPr>
     </w:lvl>
   </w:abstractNum>
-  <w:abstractNum w:abstractNumId="26" w15:restartNumberingAfterBreak="0">
+  <w:abstractNum w:abstractNumId="27" w15:restartNumberingAfterBreak="0">
     <w:nsid w:val="7A7A5ED0"/>
     <w:multiLevelType w:val="hybridMultilevel"/>
     <w:tmpl w:val="2EA0F836"/>
@@ -22454,7 +23183,7 @@
       </w:pPr>
     </w:lvl>
   </w:abstractNum>
-  <w:abstractNum w:abstractNumId="27" w15:restartNumberingAfterBreak="0">
+  <w:abstractNum w:abstractNumId="28" w15:restartNumberingAfterBreak="0">
     <w:nsid w:val="7E7073A1"/>
     <w:multiLevelType w:val="hybridMultilevel"/>
     <w:tmpl w:val="4DB69F8C"/>
@@ -22547,85 +23276,88 @@
     <w:abstractNumId w:val="7"/>
   </w:num>
   <w:num w:numId="2">
-    <w:abstractNumId w:val="20"/>
+    <w:abstractNumId w:val="21"/>
   </w:num>
   <w:num w:numId="3">
-    <w:abstractNumId w:val="27"/>
+    <w:abstractNumId w:val="28"/>
   </w:num>
   <w:num w:numId="4">
     <w:abstractNumId w:val="6"/>
   </w:num>
   <w:num w:numId="5">
-    <w:abstractNumId w:val="11"/>
+    <w:abstractNumId w:val="12"/>
   </w:num>
   <w:num w:numId="6">
-    <w:abstractNumId w:val="25"/>
+    <w:abstractNumId w:val="26"/>
   </w:num>
   <w:num w:numId="7">
-    <w:abstractNumId w:val="26"/>
+    <w:abstractNumId w:val="27"/>
   </w:num>
   <w:num w:numId="8">
     <w:abstractNumId w:val="0"/>
   </w:num>
   <w:num w:numId="9">
-    <w:abstractNumId w:val="14"/>
+    <w:abstractNumId w:val="15"/>
   </w:num>
   <w:num w:numId="10">
     <w:abstractNumId w:val="4"/>
   </w:num>
   <w:num w:numId="11">
-    <w:abstractNumId w:val="24"/>
+    <w:abstractNumId w:val="25"/>
   </w:num>
   <w:num w:numId="12">
-    <w:abstractNumId w:val="21"/>
+    <w:abstractNumId w:val="22"/>
   </w:num>
   <w:num w:numId="13">
-    <w:abstractNumId w:val="13"/>
+    <w:abstractNumId w:val="14"/>
   </w:num>
   <w:num w:numId="14">
-    <w:abstractNumId w:val="23"/>
+    <w:abstractNumId w:val="24"/>
   </w:num>
   <w:num w:numId="15">
     <w:abstractNumId w:val="1"/>
   </w:num>
   <w:num w:numId="16">
-    <w:abstractNumId w:val="12"/>
+    <w:abstractNumId w:val="13"/>
   </w:num>
   <w:num w:numId="17">
-    <w:abstractNumId w:val="15"/>
+    <w:abstractNumId w:val="16"/>
   </w:num>
   <w:num w:numId="18">
     <w:abstractNumId w:val="3"/>
   </w:num>
   <w:num w:numId="19">
-    <w:abstractNumId w:val="10"/>
+    <w:abstractNumId w:val="11"/>
   </w:num>
   <w:num w:numId="20">
+    <w:abstractNumId w:val="18"/>
+  </w:num>
+  <w:num w:numId="21">
     <w:abstractNumId w:val="17"/>
   </w:num>
-  <w:num w:numId="21">
-    <w:abstractNumId w:val="16"/>
-  </w:num>
   <w:num w:numId="22">
-    <w:abstractNumId w:val="22"/>
+    <w:abstractNumId w:val="23"/>
   </w:num>
   <w:num w:numId="23">
-    <w:abstractNumId w:val="9"/>
+    <w:abstractNumId w:val="10"/>
   </w:num>
   <w:num w:numId="24">
     <w:abstractNumId w:val="5"/>
   </w:num>
   <w:num w:numId="25">
-    <w:abstractNumId w:val="8"/>
+    <w:abstractNumId w:val="9"/>
   </w:num>
   <w:num w:numId="26">
     <w:abstractNumId w:val="2"/>
   </w:num>
   <w:num w:numId="27">
+    <w:abstractNumId w:val="20"/>
+  </w:num>
+  <w:num w:numId="28">
     <w:abstractNumId w:val="19"/>
   </w:num>
-  <w:num w:numId="28">
-    <w:abstractNumId w:val="18"/>
+  <w:num w:numId="29">
+    <w:abstractNumId w:val="8"/>
   </w:num>
 </w:numbering>
 </file>
@@ -23283,6 +24015,7 @@
   <w:style w:type="character" w:default="1" w:styleId="Absatz-Standardschriftart">
     <w:name w:val="Default Paragraph Font"/>
     <w:uiPriority w:val="1"/>
+    <w:semiHidden/>
     <w:unhideWhenUsed/>
   </w:style>
   <w:style w:type="table" w:default="1" w:styleId="NormaleTabelle">

</xml_diff>